<commit_message>
Case 2 in main
Dodaje case 2
</commit_message>
<xml_diff>
--- a/Sprint 3/dzień 2.docx
+++ b/Sprint 3/dzień 2.docx
@@ -1,70 +1,121 @@
 
 <file path=word/document.xml><?xml version="1.0" encoding="utf-8"?>
-<w:document xmlns:wpc="http://schemas.microsoft.com/office/word/2010/wordprocessingCanvas" xmlns:mc="http://schemas.openxmlformats.org/markup-compatibility/2006" xmlns:o="urn:schemas-microsoft-com:office:office" xmlns:r="http://schemas.openxmlformats.org/officeDocument/2006/relationships" xmlns:m="http://schemas.openxmlformats.org/officeDocument/2006/math" xmlns:v="urn:schemas-microsoft-com:vml" xmlns:wp14="http://schemas.microsoft.com/office/word/2010/wordprocessingDrawing" xmlns:wp="http://schemas.openxmlformats.org/drawingml/2006/wordprocessingDrawing" xmlns:w10="urn:schemas-microsoft-com:office:word" xmlns:w="http://schemas.openxmlformats.org/wordprocessingml/2006/main" xmlns:w14="http://schemas.microsoft.com/office/word/2010/wordml" xmlns:w15="http://schemas.microsoft.com/office/word/2012/wordml" xmlns:wpg="http://schemas.microsoft.com/office/word/2010/wordprocessingGroup" xmlns:wpi="http://schemas.microsoft.com/office/word/2010/wordprocessingInk" xmlns:wne="http://schemas.microsoft.com/office/word/2006/wordml" xmlns:wps="http://schemas.microsoft.com/office/word/2010/wordprocessingShape" mc:Ignorable="w14 w15 wp14">
+<w:document xmlns:r="http://schemas.openxmlformats.org/officeDocument/2006/relationships" xmlns:wp="http://schemas.openxmlformats.org/drawingml/2006/wordprocessingDrawing" xmlns:w="http://schemas.openxmlformats.org/wordprocessingml/2006/main" xmlns:w10="urn:schemas-microsoft-com:office:word" xmlns:w14="http://schemas.microsoft.com/office/word/2010/wordml" xmlns:wps="http://schemas.microsoft.com/office/word/2010/wordprocessingShape" xmlns:wpg="http://schemas.microsoft.com/office/word/2010/wordprocessingGroup" xmlns:mc="http://schemas.openxmlformats.org/markup-compatibility/2006" xmlns:v="urn:schemas-microsoft-com:vml" xmlns:o="urn:schemas-microsoft-com:office:office" xmlns:m="http://schemas.openxmlformats.org/officeDocument/2006/math" mc:Ignorable="w14">
   <w:body>
     <w:p>
       <w:pPr>
+        <w:pStyle w:val="Normal.0"/>
         <w:jc w:val="center"/>
         <w:rPr>
-          <w:b/>
-          <w:bCs/>
+          <w:rFonts w:ascii="Calibri" w:cs="Calibri" w:hAnsi="Calibri" w:eastAsia="Calibri"/>
+          <w:b w:val="1"/>
+          <w:bCs w:val="1"/>
           <w:sz w:val="32"/>
           <w:szCs w:val="32"/>
         </w:rPr>
       </w:pPr>
       <w:r>
         <w:rPr>
-          <w:b/>
-          <w:bCs/>
+          <w:rFonts w:ascii="Calibri" w:cs="Calibri" w:hAnsi="Calibri" w:eastAsia="Calibri"/>
+          <w:b w:val="1"/>
+          <w:bCs w:val="1"/>
           <w:sz w:val="32"/>
           <w:szCs w:val="32"/>
-        </w:rPr>
-        <w:t>Sprawozdanie z wykonanych zadań:</w:t>
+          <w:rtl w:val="0"/>
+        </w:rPr>
+        <w:t>Sprawozdanie z wykonanych zada</w:t>
+      </w:r>
+      <w:r>
+        <w:rPr>
+          <w:rFonts w:ascii="Calibri" w:cs="Calibri" w:hAnsi="Calibri" w:eastAsia="Calibri"/>
+          <w:b w:val="1"/>
+          <w:bCs w:val="1"/>
+          <w:sz w:val="32"/>
+          <w:szCs w:val="32"/>
+          <w:rtl w:val="0"/>
+        </w:rPr>
+        <w:t>ń</w:t>
+      </w:r>
+      <w:r>
+        <w:rPr>
+          <w:rFonts w:ascii="Calibri" w:cs="Calibri" w:hAnsi="Calibri" w:eastAsia="Calibri"/>
+          <w:b w:val="1"/>
+          <w:bCs w:val="1"/>
+          <w:sz w:val="32"/>
+          <w:szCs w:val="32"/>
+          <w:rtl w:val="0"/>
+        </w:rPr>
+        <w:t>:</w:t>
       </w:r>
     </w:p>
     <w:p>
       <w:pPr>
-        <w:rPr>
-          <w:b/>
-          <w:bCs/>
-          <w:sz w:val="24"/>
-          <w:szCs w:val="24"/>
-        </w:rPr>
-      </w:pPr>
-      <w:r>
-        <w:rPr>
-          <w:b/>
-          <w:bCs/>
-        </w:rPr>
-        <w:t xml:space="preserve">Dzień </w:t>
-      </w:r>
-      <w:r>
-        <w:rPr>
-          <w:b/>
-          <w:bCs/>
+        <w:pStyle w:val="Normal.0"/>
+        <w:rPr>
+          <w:rFonts w:ascii="Calibri" w:cs="Calibri" w:hAnsi="Calibri" w:eastAsia="Calibri"/>
+          <w:b w:val="1"/>
+          <w:bCs w:val="1"/>
+          <w:sz w:val="24"/>
+          <w:szCs w:val="24"/>
+        </w:rPr>
+      </w:pPr>
+      <w:r>
+        <w:rPr>
+          <w:rFonts w:ascii="Calibri" w:cs="Calibri" w:hAnsi="Calibri" w:eastAsia="Calibri"/>
+          <w:b w:val="1"/>
+          <w:bCs w:val="1"/>
+          <w:rtl w:val="0"/>
+        </w:rPr>
+        <w:t>Dzie</w:t>
+      </w:r>
+      <w:r>
+        <w:rPr>
+          <w:rFonts w:ascii="Calibri" w:cs="Calibri" w:hAnsi="Calibri" w:eastAsia="Calibri"/>
+          <w:b w:val="1"/>
+          <w:bCs w:val="1"/>
+          <w:rtl w:val="0"/>
+        </w:rPr>
+        <w:t xml:space="preserve">ń </w:t>
+      </w:r>
+      <w:r>
+        <w:rPr>
+          <w:rFonts w:ascii="Calibri" w:cs="Calibri" w:hAnsi="Calibri" w:eastAsia="Calibri"/>
+          <w:b w:val="1"/>
+          <w:bCs w:val="1"/>
+          <w:rtl w:val="0"/>
         </w:rPr>
         <w:t>2</w:t>
       </w:r>
     </w:p>
     <w:p>
       <w:pPr>
-        <w:rPr>
-          <w:sz w:val="24"/>
-          <w:szCs w:val="24"/>
-          <w:lang w:val="en-US"/>
-        </w:rPr>
-      </w:pPr>
-      <w:r>
-        <w:rPr>
-          <w:sz w:val="24"/>
-          <w:szCs w:val="24"/>
-        </w:rPr>
-        <w:t xml:space="preserve">Polecenia do wykonania przez zespół </w:t>
-      </w:r>
-      <w:r>
-        <w:rPr>
-          <w:sz w:val="24"/>
-          <w:szCs w:val="24"/>
+        <w:pStyle w:val="Normal.0"/>
+        <w:rPr>
+          <w:sz w:val="24"/>
+          <w:szCs w:val="24"/>
+        </w:rPr>
+      </w:pPr>
+      <w:r>
+        <w:rPr>
+          <w:sz w:val="24"/>
+          <w:szCs w:val="24"/>
+          <w:rtl w:val="0"/>
+        </w:rPr>
+        <w:t>Polecenia do wykonania przez zesp</w:t>
+      </w:r>
+      <w:r>
+        <w:rPr>
+          <w:sz w:val="24"/>
+          <w:szCs w:val="24"/>
+          <w:rtl w:val="0"/>
+        </w:rPr>
+        <w:t xml:space="preserve">ół </w:t>
+      </w:r>
+      <w:r>
+        <w:rPr>
+          <w:sz w:val="24"/>
+          <w:szCs w:val="24"/>
+          <w:rtl w:val="0"/>
           <w:lang w:val="en-US"/>
         </w:rPr>
         <w:t>developerski:</w:t>
@@ -72,32 +123,54 @@
     </w:p>
     <w:p>
       <w:pPr>
-        <w:rPr>
-          <w:sz w:val="24"/>
-          <w:szCs w:val="24"/>
+        <w:pStyle w:val="Normal.0"/>
+        <w:rPr>
+          <w:sz w:val="24"/>
+          <w:szCs w:val="24"/>
+        </w:rPr>
+      </w:pPr>
+      <w:r>
+        <w:rPr>
+          <w:sz w:val="24"/>
+          <w:szCs w:val="24"/>
+          <w:rtl w:val="0"/>
           <w:lang w:val="en-US"/>
         </w:rPr>
-      </w:pPr>
-      <w:r>
-        <w:rPr>
-          <w:sz w:val="24"/>
-          <w:szCs w:val="24"/>
+        <w:t xml:space="preserve">Funkcja ruch trzeci </w:t>
+      </w:r>
+      <w:r>
+        <w:rPr>
+          <w:sz w:val="24"/>
+          <w:szCs w:val="24"/>
+          <w:rtl w:val="0"/>
           <w:lang w:val="en-US"/>
         </w:rPr>
-        <w:t>Funkcja ruch trzeci –Jacek</w:t>
+        <w:t>–</w:t>
+      </w:r>
+      <w:r>
+        <w:rPr>
+          <w:sz w:val="24"/>
+          <w:szCs w:val="24"/>
+          <w:rtl w:val="0"/>
+          <w:lang w:val="en-US"/>
+        </w:rPr>
+        <w:t>Jacek</w:t>
       </w:r>
     </w:p>
     <w:p>
       <w:pPr>
-        <w:rPr>
-          <w:sz w:val="24"/>
-          <w:szCs w:val="24"/>
-        </w:rPr>
-      </w:pPr>
-      <w:r>
-        <w:rPr>
-          <w:sz w:val="24"/>
-          <w:szCs w:val="24"/>
+        <w:pStyle w:val="Normal.0"/>
+        <w:rPr>
+          <w:sz w:val="24"/>
+          <w:szCs w:val="24"/>
+          <w:lang w:val="en-US"/>
+        </w:rPr>
+      </w:pPr>
+      <w:r>
+        <w:rPr>
+          <w:sz w:val="24"/>
+          <w:szCs w:val="24"/>
+          <w:rtl w:val="0"/>
           <w:lang w:val="en-US"/>
         </w:rPr>
         <w:t>Funkcja Strategiczny ruch komputera- Jacek</w:t>
@@ -105,98 +178,230 @@
     </w:p>
     <w:p>
       <w:pPr>
-        <w:rPr>
-          <w:sz w:val="24"/>
-          <w:szCs w:val="24"/>
-        </w:rPr>
-      </w:pPr>
+        <w:pStyle w:val="Normal.0"/>
+        <w:rPr>
+          <w:sz w:val="24"/>
+          <w:szCs w:val="24"/>
+        </w:rPr>
+      </w:pPr>
+      <w:r>
+        <w:rPr>
+          <w:sz w:val="24"/>
+          <w:szCs w:val="24"/>
+          <w:rtl w:val="0"/>
+          <w:lang w:val="en-US"/>
+        </w:rPr>
+        <w:t>Main case 2 - Piotr</w:t>
+      </w:r>
     </w:p>
     <w:p>
       <w:pPr>
-        <w:rPr>
-          <w:sz w:val="24"/>
-          <w:szCs w:val="24"/>
-        </w:rPr>
-      </w:pPr>
-      <w:r>
-        <w:rPr>
-          <w:sz w:val="24"/>
-          <w:szCs w:val="24"/>
-        </w:rPr>
-        <w:t>Jeśli nie wystąpiły problemy proszę o podpis poniżej:</w:t>
-      </w:r>
+        <w:pStyle w:val="Normal.0"/>
+        <w:rPr>
+          <w:sz w:val="24"/>
+          <w:szCs w:val="24"/>
+        </w:rPr>
+      </w:pPr>
     </w:p>
     <w:p>
       <w:pPr>
-        <w:pStyle w:val="Akapitzlist"/>
+        <w:pStyle w:val="Normal.0"/>
+        <w:rPr>
+          <w:sz w:val="24"/>
+          <w:szCs w:val="24"/>
+        </w:rPr>
+      </w:pPr>
+      <w:r>
+        <w:rPr>
+          <w:sz w:val="24"/>
+          <w:szCs w:val="24"/>
+          <w:rtl w:val="0"/>
+        </w:rPr>
+        <w:t>Je</w:t>
+      </w:r>
+      <w:r>
+        <w:rPr>
+          <w:sz w:val="24"/>
+          <w:szCs w:val="24"/>
+          <w:rtl w:val="0"/>
+        </w:rPr>
+        <w:t>ś</w:t>
+      </w:r>
+      <w:r>
+        <w:rPr>
+          <w:sz w:val="24"/>
+          <w:szCs w:val="24"/>
+          <w:rtl w:val="0"/>
+        </w:rPr>
+        <w:t>li nie wyst</w:t>
+      </w:r>
+      <w:r>
+        <w:rPr>
+          <w:sz w:val="24"/>
+          <w:szCs w:val="24"/>
+          <w:rtl w:val="0"/>
+        </w:rPr>
+        <w:t>ą</w:t>
+      </w:r>
+      <w:r>
+        <w:rPr>
+          <w:sz w:val="24"/>
+          <w:szCs w:val="24"/>
+          <w:rtl w:val="0"/>
+        </w:rPr>
+        <w:t>pi</w:t>
+      </w:r>
+      <w:r>
+        <w:rPr>
+          <w:sz w:val="24"/>
+          <w:szCs w:val="24"/>
+          <w:rtl w:val="0"/>
+        </w:rPr>
+        <w:t>ł</w:t>
+      </w:r>
+      <w:r>
+        <w:rPr>
+          <w:sz w:val="24"/>
+          <w:szCs w:val="24"/>
+          <w:rtl w:val="0"/>
+        </w:rPr>
+        <w:t>y problemy prosz</w:t>
+      </w:r>
+      <w:r>
+        <w:rPr>
+          <w:sz w:val="24"/>
+          <w:szCs w:val="24"/>
+          <w:rtl w:val="0"/>
+        </w:rPr>
+        <w:t xml:space="preserve">ę </w:t>
+      </w:r>
+      <w:r>
+        <w:rPr>
+          <w:sz w:val="24"/>
+          <w:szCs w:val="24"/>
+          <w:rtl w:val="0"/>
+        </w:rPr>
+        <w:t>o podpis poni</w:t>
+      </w:r>
+      <w:r>
+        <w:rPr>
+          <w:sz w:val="24"/>
+          <w:szCs w:val="24"/>
+          <w:rtl w:val="0"/>
+        </w:rPr>
+        <w:t>ż</w:t>
+      </w:r>
+      <w:r>
+        <w:rPr>
+          <w:sz w:val="24"/>
+          <w:szCs w:val="24"/>
+          <w:rtl w:val="0"/>
+        </w:rPr>
+        <w:t>ej:</w:t>
+      </w:r>
+    </w:p>
+    <w:p>
+      <w:pPr>
+        <w:pStyle w:val="List Paragraph"/>
         <w:numPr>
           <w:ilvl w:val="0"/>
           <w:numId w:val="2"/>
         </w:numPr>
-        <w:rPr>
-          <w:sz w:val="24"/>
-          <w:szCs w:val="24"/>
-        </w:rPr>
-      </w:pPr>
-      <w:r>
-        <w:rPr>
-          <w:sz w:val="24"/>
-          <w:szCs w:val="24"/>
+        <w:bidi w:val="0"/>
+        <w:ind w:right="0"/>
+        <w:jc w:val="left"/>
+        <w:rPr>
+          <w:sz w:val="24"/>
+          <w:szCs w:val="24"/>
+          <w:rtl w:val="0"/>
+        </w:rPr>
+      </w:pPr>
+      <w:r>
+        <w:rPr>
+          <w:sz w:val="24"/>
+          <w:szCs w:val="24"/>
+          <w:rtl w:val="0"/>
         </w:rPr>
         <w:t>Pan Piotr:</w:t>
+      </w:r>
+      <w:r>
+        <w:rPr>
+          <w:sz w:val="24"/>
+          <w:szCs w:val="24"/>
+          <w:rtl w:val="0"/>
+        </w:rPr>
+        <w:t xml:space="preserve"> Przygoda Piotr</w:t>
       </w:r>
     </w:p>
     <w:p>
       <w:pPr>
-        <w:pStyle w:val="Akapitzlist"/>
+        <w:pStyle w:val="List Paragraph"/>
         <w:numPr>
           <w:ilvl w:val="0"/>
           <w:numId w:val="2"/>
         </w:numPr>
-        <w:rPr>
-          <w:sz w:val="24"/>
-          <w:szCs w:val="24"/>
-        </w:rPr>
-      </w:pPr>
-      <w:r>
-        <w:rPr>
-          <w:sz w:val="24"/>
-          <w:szCs w:val="24"/>
+        <w:bidi w:val="0"/>
+        <w:ind w:right="0"/>
+        <w:jc w:val="left"/>
+        <w:rPr>
+          <w:sz w:val="24"/>
+          <w:szCs w:val="24"/>
+          <w:rtl w:val="0"/>
+        </w:rPr>
+      </w:pPr>
+      <w:r>
+        <w:rPr>
+          <w:sz w:val="24"/>
+          <w:szCs w:val="24"/>
+          <w:rtl w:val="0"/>
         </w:rPr>
         <w:t>Pan Jakub:</w:t>
       </w:r>
     </w:p>
     <w:p>
       <w:pPr>
-        <w:pStyle w:val="Akapitzlist"/>
+        <w:pStyle w:val="List Paragraph"/>
         <w:numPr>
           <w:ilvl w:val="0"/>
           <w:numId w:val="2"/>
         </w:numPr>
-        <w:rPr>
-          <w:sz w:val="24"/>
-          <w:szCs w:val="24"/>
-        </w:rPr>
-      </w:pPr>
-      <w:r>
-        <w:rPr>
-          <w:sz w:val="24"/>
-          <w:szCs w:val="24"/>
-        </w:rPr>
-        <w:t xml:space="preserve">Pan Jacek: </w:t>
-      </w:r>
-      <w:r>
-        <w:rPr>
-          <w:sz w:val="24"/>
-          <w:szCs w:val="24"/>
-        </w:rPr>
-        <w:t xml:space="preserve">Pękala Jacek </w:t>
-      </w:r>
-      <w:bookmarkStart w:id="0" w:name="_GoBack"/>
-      <w:bookmarkEnd w:id="0"/>
+        <w:bidi w:val="0"/>
+        <w:ind w:right="0"/>
+        <w:jc w:val="left"/>
+        <w:rPr>
+          <w:sz w:val="24"/>
+          <w:szCs w:val="24"/>
+          <w:rtl w:val="0"/>
+        </w:rPr>
+      </w:pPr>
+      <w:r>
+        <w:rPr>
+          <w:sz w:val="24"/>
+          <w:szCs w:val="24"/>
+          <w:rtl w:val="0"/>
+        </w:rPr>
+        <w:t>Pan Jacek: P</w:t>
+      </w:r>
+      <w:r>
+        <w:rPr>
+          <w:sz w:val="24"/>
+          <w:szCs w:val="24"/>
+          <w:rtl w:val="0"/>
+        </w:rPr>
+        <w:t>ę</w:t>
+      </w:r>
+      <w:r>
+        <w:rPr>
+          <w:sz w:val="24"/>
+          <w:szCs w:val="24"/>
+          <w:rtl w:val="0"/>
+        </w:rPr>
+        <w:t xml:space="preserve">kala Jacek </w:t>
+      </w:r>
     </w:p>
     <w:p>
       <w:pPr>
+        <w:pStyle w:val="Normal.0"/>
         <w:rPr>
           <w:sz w:val="24"/>
           <w:szCs w:val="24"/>
@@ -205,22 +410,81 @@
     </w:p>
     <w:p>
       <w:pPr>
-        <w:rPr>
-          <w:sz w:val="24"/>
-          <w:szCs w:val="24"/>
-        </w:rPr>
-      </w:pPr>
-      <w:r>
-        <w:rPr>
-          <w:sz w:val="24"/>
-          <w:szCs w:val="24"/>
-        </w:rPr>
-        <w:t>Jeśli wystąpiły problemy lecz udał</w:t>
-      </w:r>
-      <w:r>
-        <w:rPr>
-          <w:sz w:val="24"/>
-          <w:szCs w:val="24"/>
+        <w:pStyle w:val="Normal.0"/>
+        <w:rPr>
+          <w:sz w:val="24"/>
+          <w:szCs w:val="24"/>
+        </w:rPr>
+      </w:pPr>
+      <w:r>
+        <w:rPr>
+          <w:sz w:val="24"/>
+          <w:szCs w:val="24"/>
+          <w:rtl w:val="0"/>
+        </w:rPr>
+        <w:t>Je</w:t>
+      </w:r>
+      <w:r>
+        <w:rPr>
+          <w:sz w:val="24"/>
+          <w:szCs w:val="24"/>
+          <w:rtl w:val="0"/>
+        </w:rPr>
+        <w:t>ś</w:t>
+      </w:r>
+      <w:r>
+        <w:rPr>
+          <w:sz w:val="24"/>
+          <w:szCs w:val="24"/>
+          <w:rtl w:val="0"/>
+        </w:rPr>
+        <w:t>li wyst</w:t>
+      </w:r>
+      <w:r>
+        <w:rPr>
+          <w:sz w:val="24"/>
+          <w:szCs w:val="24"/>
+          <w:rtl w:val="0"/>
+        </w:rPr>
+        <w:t>ą</w:t>
+      </w:r>
+      <w:r>
+        <w:rPr>
+          <w:sz w:val="24"/>
+          <w:szCs w:val="24"/>
+          <w:rtl w:val="0"/>
+        </w:rPr>
+        <w:t>pi</w:t>
+      </w:r>
+      <w:r>
+        <w:rPr>
+          <w:sz w:val="24"/>
+          <w:szCs w:val="24"/>
+          <w:rtl w:val="0"/>
+        </w:rPr>
+        <w:t>ł</w:t>
+      </w:r>
+      <w:r>
+        <w:rPr>
+          <w:sz w:val="24"/>
+          <w:szCs w:val="24"/>
+          <w:rtl w:val="0"/>
+        </w:rPr>
+        <w:t>y problemy lecz uda</w:t>
+      </w:r>
+      <w:r>
+        <w:rPr>
+          <w:sz w:val="24"/>
+          <w:szCs w:val="24"/>
+          <w:rtl w:val="0"/>
+        </w:rPr>
+        <w:t>ł</w:t>
+      </w:r>
+      <w:r>
+        <w:rPr>
+          <w:sz w:val="24"/>
+          <w:szCs w:val="24"/>
+          <w:rtl w:val="0"/>
           <w:lang w:val="it-IT"/>
         </w:rPr>
         <w:t>o si</w:t>
@@ -229,33 +493,128 @@
         <w:rPr>
           <w:sz w:val="24"/>
           <w:szCs w:val="24"/>
-        </w:rPr>
-        <w:t>ę je rozwiązać proszę wymienić je poniżej:</w:t>
+          <w:rtl w:val="0"/>
+        </w:rPr>
+        <w:t xml:space="preserve">ę </w:t>
+      </w:r>
+      <w:r>
+        <w:rPr>
+          <w:sz w:val="24"/>
+          <w:szCs w:val="24"/>
+          <w:rtl w:val="0"/>
+        </w:rPr>
+        <w:t>je rozwi</w:t>
+      </w:r>
+      <w:r>
+        <w:rPr>
+          <w:sz w:val="24"/>
+          <w:szCs w:val="24"/>
+          <w:rtl w:val="0"/>
+        </w:rPr>
+        <w:t>ą</w:t>
+      </w:r>
+      <w:r>
+        <w:rPr>
+          <w:sz w:val="24"/>
+          <w:szCs w:val="24"/>
+          <w:rtl w:val="0"/>
+        </w:rPr>
+        <w:t>za</w:t>
+      </w:r>
+      <w:r>
+        <w:rPr>
+          <w:sz w:val="24"/>
+          <w:szCs w:val="24"/>
+          <w:rtl w:val="0"/>
+        </w:rPr>
+        <w:t xml:space="preserve">ć </w:t>
+      </w:r>
+      <w:r>
+        <w:rPr>
+          <w:sz w:val="24"/>
+          <w:szCs w:val="24"/>
+          <w:rtl w:val="0"/>
+        </w:rPr>
+        <w:t>prosz</w:t>
+      </w:r>
+      <w:r>
+        <w:rPr>
+          <w:sz w:val="24"/>
+          <w:szCs w:val="24"/>
+          <w:rtl w:val="0"/>
+        </w:rPr>
+        <w:t xml:space="preserve">ę </w:t>
+      </w:r>
+      <w:r>
+        <w:rPr>
+          <w:sz w:val="24"/>
+          <w:szCs w:val="24"/>
+          <w:rtl w:val="0"/>
+        </w:rPr>
+        <w:t>wymieni</w:t>
+      </w:r>
+      <w:r>
+        <w:rPr>
+          <w:sz w:val="24"/>
+          <w:szCs w:val="24"/>
+          <w:rtl w:val="0"/>
+        </w:rPr>
+        <w:t xml:space="preserve">ć </w:t>
+      </w:r>
+      <w:r>
+        <w:rPr>
+          <w:sz w:val="24"/>
+          <w:szCs w:val="24"/>
+          <w:rtl w:val="0"/>
+        </w:rPr>
+        <w:t>je poni</w:t>
+      </w:r>
+      <w:r>
+        <w:rPr>
+          <w:sz w:val="24"/>
+          <w:szCs w:val="24"/>
+          <w:rtl w:val="0"/>
+        </w:rPr>
+        <w:t>ż</w:t>
+      </w:r>
+      <w:r>
+        <w:rPr>
+          <w:sz w:val="24"/>
+          <w:szCs w:val="24"/>
+          <w:rtl w:val="0"/>
+        </w:rPr>
+        <w:t>ej:</w:t>
       </w:r>
     </w:p>
     <w:p>
       <w:pPr>
-        <w:pStyle w:val="Akapitzlist"/>
+        <w:pStyle w:val="List Paragraph"/>
         <w:numPr>
           <w:ilvl w:val="0"/>
           <w:numId w:val="4"/>
         </w:numPr>
-        <w:rPr>
-          <w:sz w:val="24"/>
-          <w:szCs w:val="24"/>
-        </w:rPr>
-      </w:pPr>
-      <w:r>
-        <w:rPr>
-          <w:sz w:val="24"/>
-          <w:szCs w:val="24"/>
+        <w:bidi w:val="0"/>
+        <w:ind w:right="0"/>
+        <w:jc w:val="left"/>
+        <w:rPr>
+          <w:sz w:val="24"/>
+          <w:szCs w:val="24"/>
+          <w:rtl w:val="0"/>
+        </w:rPr>
+      </w:pPr>
+      <w:r>
+        <w:rPr>
+          <w:sz w:val="24"/>
+          <w:szCs w:val="24"/>
+          <w:rtl w:val="0"/>
         </w:rPr>
         <w:t xml:space="preserve">Pan Piotr: </w:t>
       </w:r>
     </w:p>
     <w:p>
       <w:pPr>
-        <w:ind w:left="360"/>
+        <w:pStyle w:val="Normal.0"/>
+        <w:ind w:left="360" w:firstLine="0"/>
         <w:rPr>
           <w:sz w:val="24"/>
           <w:szCs w:val="24"/>
@@ -264,27 +623,33 @@
     </w:p>
     <w:p>
       <w:pPr>
-        <w:pStyle w:val="Akapitzlist"/>
+        <w:pStyle w:val="List Paragraph"/>
         <w:numPr>
           <w:ilvl w:val="0"/>
           <w:numId w:val="4"/>
         </w:numPr>
-        <w:rPr>
-          <w:sz w:val="24"/>
-          <w:szCs w:val="24"/>
-        </w:rPr>
-      </w:pPr>
-      <w:r>
-        <w:rPr>
-          <w:sz w:val="24"/>
-          <w:szCs w:val="24"/>
+        <w:bidi w:val="0"/>
+        <w:ind w:right="0"/>
+        <w:jc w:val="left"/>
+        <w:rPr>
+          <w:sz w:val="24"/>
+          <w:szCs w:val="24"/>
+          <w:rtl w:val="0"/>
+        </w:rPr>
+      </w:pPr>
+      <w:r>
+        <w:rPr>
+          <w:sz w:val="24"/>
+          <w:szCs w:val="24"/>
+          <w:rtl w:val="0"/>
         </w:rPr>
         <w:t>Pan Jakub:</w:t>
       </w:r>
     </w:p>
     <w:p>
       <w:pPr>
-        <w:ind w:left="360"/>
+        <w:pStyle w:val="Normal.0"/>
+        <w:ind w:left="360" w:firstLine="0"/>
         <w:rPr>
           <w:sz w:val="24"/>
           <w:szCs w:val="24"/>
@@ -293,27 +658,32 @@
     </w:p>
     <w:p>
       <w:pPr>
-        <w:pStyle w:val="Akapitzlist"/>
+        <w:pStyle w:val="List Paragraph"/>
         <w:numPr>
           <w:ilvl w:val="0"/>
           <w:numId w:val="4"/>
         </w:numPr>
-        <w:rPr>
-          <w:sz w:val="24"/>
-          <w:szCs w:val="24"/>
-        </w:rPr>
-      </w:pPr>
-      <w:r>
-        <w:rPr>
-          <w:sz w:val="24"/>
-          <w:szCs w:val="24"/>
+        <w:bidi w:val="0"/>
+        <w:ind w:right="0"/>
+        <w:jc w:val="left"/>
+        <w:rPr>
+          <w:sz w:val="24"/>
+          <w:szCs w:val="24"/>
+          <w:rtl w:val="0"/>
+        </w:rPr>
+      </w:pPr>
+      <w:r>
+        <w:rPr>
+          <w:sz w:val="24"/>
+          <w:szCs w:val="24"/>
+          <w:rtl w:val="0"/>
         </w:rPr>
         <w:t>Pan Jacek:</w:t>
       </w:r>
     </w:p>
     <w:p>
       <w:pPr>
-        <w:pStyle w:val="Akapitzlist"/>
+        <w:pStyle w:val="List Paragraph"/>
         <w:rPr>
           <w:sz w:val="24"/>
           <w:szCs w:val="24"/>
@@ -321,17 +691,70 @@
       </w:pPr>
     </w:p>
     <w:p>
-      <w:r>
-        <w:rPr>
-          <w:sz w:val="24"/>
-          <w:szCs w:val="24"/>
-        </w:rPr>
-        <w:t>Jeśli wystąpiły problemy, kt</w:t>
-      </w:r>
-      <w:r>
-        <w:rPr>
-          <w:sz w:val="24"/>
-          <w:szCs w:val="24"/>
+      <w:pPr>
+        <w:pStyle w:val="Normal.0"/>
+      </w:pPr>
+      <w:r>
+        <w:rPr>
+          <w:sz w:val="24"/>
+          <w:szCs w:val="24"/>
+          <w:rtl w:val="0"/>
+        </w:rPr>
+        <w:t>Je</w:t>
+      </w:r>
+      <w:r>
+        <w:rPr>
+          <w:sz w:val="24"/>
+          <w:szCs w:val="24"/>
+          <w:rtl w:val="0"/>
+        </w:rPr>
+        <w:t>ś</w:t>
+      </w:r>
+      <w:r>
+        <w:rPr>
+          <w:sz w:val="24"/>
+          <w:szCs w:val="24"/>
+          <w:rtl w:val="0"/>
+        </w:rPr>
+        <w:t>li wyst</w:t>
+      </w:r>
+      <w:r>
+        <w:rPr>
+          <w:sz w:val="24"/>
+          <w:szCs w:val="24"/>
+          <w:rtl w:val="0"/>
+        </w:rPr>
+        <w:t>ą</w:t>
+      </w:r>
+      <w:r>
+        <w:rPr>
+          <w:sz w:val="24"/>
+          <w:szCs w:val="24"/>
+          <w:rtl w:val="0"/>
+        </w:rPr>
+        <w:t>pi</w:t>
+      </w:r>
+      <w:r>
+        <w:rPr>
+          <w:sz w:val="24"/>
+          <w:szCs w:val="24"/>
+          <w:rtl w:val="0"/>
+        </w:rPr>
+        <w:t>ł</w:t>
+      </w:r>
+      <w:r>
+        <w:rPr>
+          <w:sz w:val="24"/>
+          <w:szCs w:val="24"/>
+          <w:rtl w:val="0"/>
+        </w:rPr>
+        <w:t>y problemy, kt</w:t>
+      </w:r>
+      <w:r>
+        <w:rPr>
+          <w:sz w:val="24"/>
+          <w:szCs w:val="24"/>
+          <w:rtl w:val="0"/>
           <w:lang w:val="es-ES_tradnl"/>
         </w:rPr>
         <w:t>ó</w:t>
@@ -340,13 +763,23 @@
         <w:rPr>
           <w:sz w:val="24"/>
           <w:szCs w:val="24"/>
-        </w:rPr>
-        <w:t>rych nie dał</w:t>
-      </w:r>
-      <w:r>
-        <w:rPr>
-          <w:sz w:val="24"/>
-          <w:szCs w:val="24"/>
+          <w:rtl w:val="0"/>
+        </w:rPr>
+        <w:t>rych nie da</w:t>
+      </w:r>
+      <w:r>
+        <w:rPr>
+          <w:sz w:val="24"/>
+          <w:szCs w:val="24"/>
+          <w:rtl w:val="0"/>
+        </w:rPr>
+        <w:t>ł</w:t>
+      </w:r>
+      <w:r>
+        <w:rPr>
+          <w:sz w:val="24"/>
+          <w:szCs w:val="24"/>
+          <w:rtl w:val="0"/>
           <w:lang w:val="it-IT"/>
         </w:rPr>
         <w:t>o si</w:t>
@@ -355,12 +788,87 @@
         <w:rPr>
           <w:sz w:val="24"/>
           <w:szCs w:val="24"/>
-        </w:rPr>
-        <w:t xml:space="preserve">ę rozwiązać proszę napisać pilnie na e-mail: </w:t>
-      </w:r>
-      <w:r>
-        <w:rPr>
-          <w:rStyle w:val="Hyperlink0"/>
+          <w:rtl w:val="0"/>
+        </w:rPr>
+        <w:t xml:space="preserve">ę </w:t>
+      </w:r>
+      <w:r>
+        <w:rPr>
+          <w:sz w:val="24"/>
+          <w:szCs w:val="24"/>
+          <w:rtl w:val="0"/>
+        </w:rPr>
+        <w:t>rozwi</w:t>
+      </w:r>
+      <w:r>
+        <w:rPr>
+          <w:sz w:val="24"/>
+          <w:szCs w:val="24"/>
+          <w:rtl w:val="0"/>
+        </w:rPr>
+        <w:t>ą</w:t>
+      </w:r>
+      <w:r>
+        <w:rPr>
+          <w:sz w:val="24"/>
+          <w:szCs w:val="24"/>
+          <w:rtl w:val="0"/>
+        </w:rPr>
+        <w:t>za</w:t>
+      </w:r>
+      <w:r>
+        <w:rPr>
+          <w:sz w:val="24"/>
+          <w:szCs w:val="24"/>
+          <w:rtl w:val="0"/>
+        </w:rPr>
+        <w:t xml:space="preserve">ć </w:t>
+      </w:r>
+      <w:r>
+        <w:rPr>
+          <w:sz w:val="24"/>
+          <w:szCs w:val="24"/>
+          <w:rtl w:val="0"/>
+        </w:rPr>
+        <w:t>prosz</w:t>
+      </w:r>
+      <w:r>
+        <w:rPr>
+          <w:sz w:val="24"/>
+          <w:szCs w:val="24"/>
+          <w:rtl w:val="0"/>
+        </w:rPr>
+        <w:t xml:space="preserve">ę </w:t>
+      </w:r>
+      <w:r>
+        <w:rPr>
+          <w:sz w:val="24"/>
+          <w:szCs w:val="24"/>
+          <w:rtl w:val="0"/>
+        </w:rPr>
+        <w:t>napisa</w:t>
+      </w:r>
+      <w:r>
+        <w:rPr>
+          <w:sz w:val="24"/>
+          <w:szCs w:val="24"/>
+          <w:rtl w:val="0"/>
+        </w:rPr>
+        <w:t xml:space="preserve">ć </w:t>
+      </w:r>
+      <w:r>
+        <w:rPr>
+          <w:sz w:val="24"/>
+          <w:szCs w:val="24"/>
+          <w:rtl w:val="0"/>
+        </w:rPr>
+        <w:t xml:space="preserve">pilnie na e-mail: </w:t>
+      </w:r>
+      <w:r>
+        <w:rPr>
+          <w:rStyle w:val="Hyperlink.0"/>
+          <w:rtl w:val="0"/>
+          <w:lang w:val="it-IT"/>
         </w:rPr>
         <w:t>mh.inpg.agh@gmail.com</w:t>
       </w:r>
@@ -369,17 +877,19 @@
           <w:sz w:val="24"/>
           <w:szCs w:val="24"/>
         </w:rPr>
-        <w:br/>
+        <w:br w:type="textWrapping"/>
       </w:r>
     </w:p>
     <w:p>
       <w:pPr>
+        <w:pStyle w:val="Normal.0"/>
         <w:jc w:val="right"/>
       </w:pPr>
       <w:r>
         <w:rPr>
           <w:sz w:val="24"/>
           <w:szCs w:val="24"/>
+          <w:rtl w:val="0"/>
           <w:lang w:val="de-DE"/>
         </w:rPr>
         <w:t>Scrum Master</w:t>
@@ -389,108 +899,72 @@
           <w:sz w:val="24"/>
           <w:szCs w:val="24"/>
         </w:rPr>
-        <w:br/>
+        <w:br w:type="textWrapping"/>
+      </w:r>
+      <w:r>
+        <w:rPr>
+          <w:sz w:val="24"/>
+          <w:szCs w:val="24"/>
+          <w:rtl w:val="0"/>
+        </w:rPr>
         <w:t>M.H</w:t>
       </w:r>
     </w:p>
     <w:sectPr>
-      <w:headerReference w:type="default" r:id="rId7"/>
-      <w:footerReference w:type="default" r:id="rId8"/>
-      <w:pgSz w:w="11900" w:h="16840"/>
-      <w:pgMar w:top="1417" w:right="1417" w:bottom="1417" w:left="1417" w:header="708" w:footer="708" w:gutter="0"/>
-      <w:cols w:space="708"/>
+      <w:headerReference w:type="default" r:id="rId4"/>
+      <w:footerReference w:type="default" r:id="rId5"/>
+      <w:pgSz w:w="11900" w:h="16840" w:orient="portrait"/>
+      <w:pgMar w:top="1417" w:right="1417" w:bottom="1417" w:left="1417" w:header="708" w:footer="708"/>
+      <w:bidi w:val="0"/>
     </w:sectPr>
   </w:body>
 </w:document>
 </file>
 
-<file path=word/endnotes.xml><?xml version="1.0" encoding="utf-8"?>
-<w:endnotes xmlns:wpc="http://schemas.microsoft.com/office/word/2010/wordprocessingCanvas" xmlns:mc="http://schemas.openxmlformats.org/markup-compatibility/2006" xmlns:o="urn:schemas-microsoft-com:office:office" xmlns:r="http://schemas.openxmlformats.org/officeDocument/2006/relationships" xmlns:m="http://schemas.openxmlformats.org/officeDocument/2006/math" xmlns:v="urn:schemas-microsoft-com:vml" xmlns:wp14="http://schemas.microsoft.com/office/word/2010/wordprocessingDrawing" xmlns:wp="http://schemas.openxmlformats.org/drawingml/2006/wordprocessingDrawing" xmlns:w10="urn:schemas-microsoft-com:office:word" xmlns:w="http://schemas.openxmlformats.org/wordprocessingml/2006/main" xmlns:w14="http://schemas.microsoft.com/office/word/2010/wordml" xmlns:w15="http://schemas.microsoft.com/office/word/2012/wordml" xmlns:wpg="http://schemas.microsoft.com/office/word/2010/wordprocessingGroup" xmlns:wpi="http://schemas.microsoft.com/office/word/2010/wordprocessingInk" xmlns:wne="http://schemas.microsoft.com/office/word/2006/wordml" xmlns:wps="http://schemas.microsoft.com/office/word/2010/wordprocessingShape" mc:Ignorable="w14 w15 wp14">
-  <w:endnote w:type="separator" w:id="-1">
-    <w:p>
-      <w:pPr>
-        <w:spacing w:after="0" w:line="240" w:lineRule="auto"/>
-      </w:pPr>
-      <w:r>
-        <w:separator/>
-      </w:r>
-    </w:p>
-  </w:endnote>
-  <w:endnote w:type="continuationSeparator" w:id="0">
-    <w:p>
-      <w:pPr>
-        <w:spacing w:after="0" w:line="240" w:lineRule="auto"/>
-      </w:pPr>
-      <w:r>
-        <w:continuationSeparator/>
-      </w:r>
-    </w:p>
-  </w:endnote>
-</w:endnotes>
-</file>
-
 <file path=word/footer1.xml><?xml version="1.0" encoding="utf-8"?>
-<w:ftr xmlns:wpc="http://schemas.microsoft.com/office/word/2010/wordprocessingCanvas" xmlns:mc="http://schemas.openxmlformats.org/markup-compatibility/2006" xmlns:o="urn:schemas-microsoft-com:office:office" xmlns:r="http://schemas.openxmlformats.org/officeDocument/2006/relationships" xmlns:m="http://schemas.openxmlformats.org/officeDocument/2006/math" xmlns:v="urn:schemas-microsoft-com:vml" xmlns:wp14="http://schemas.microsoft.com/office/word/2010/wordprocessingDrawing" xmlns:wp="http://schemas.openxmlformats.org/drawingml/2006/wordprocessingDrawing" xmlns:w10="urn:schemas-microsoft-com:office:word" xmlns:w="http://schemas.openxmlformats.org/wordprocessingml/2006/main" xmlns:w14="http://schemas.microsoft.com/office/word/2010/wordml" xmlns:w15="http://schemas.microsoft.com/office/word/2012/wordml" xmlns:wpg="http://schemas.microsoft.com/office/word/2010/wordprocessingGroup" xmlns:wpi="http://schemas.microsoft.com/office/word/2010/wordprocessingInk" xmlns:wne="http://schemas.microsoft.com/office/word/2006/wordml" xmlns:wps="http://schemas.microsoft.com/office/word/2010/wordprocessingShape" mc:Ignorable="w14 w15 wp14">
+<w:ftr xmlns:r="http://schemas.openxmlformats.org/officeDocument/2006/relationships" xmlns:wp="http://schemas.openxmlformats.org/drawingml/2006/wordprocessingDrawing" xmlns:w="http://schemas.openxmlformats.org/wordprocessingml/2006/main" xmlns:w10="urn:schemas-microsoft-com:office:word" xmlns:w14="http://schemas.microsoft.com/office/word/2010/wordml" xmlns:wps="http://schemas.microsoft.com/office/word/2010/wordprocessingShape" xmlns:wpg="http://schemas.microsoft.com/office/word/2010/wordprocessingGroup" xmlns:mc="http://schemas.openxmlformats.org/markup-compatibility/2006" xmlns:v="urn:schemas-microsoft-com:vml" xmlns:o="urn:schemas-microsoft-com:office:office" xmlns:m="http://schemas.openxmlformats.org/officeDocument/2006/math" mc:Ignorable="w14">
   <w:p>
     <w:pPr>
-      <w:pStyle w:val="Nagwekistopka"/>
+      <w:pStyle w:val="Nagłówek i stopka"/>
+      <w:bidi w:val="0"/>
     </w:pPr>
+    <w:r/>
   </w:p>
 </w:ftr>
 </file>
 
-<file path=word/footnotes.xml><?xml version="1.0" encoding="utf-8"?>
-<w:footnotes xmlns:wpc="http://schemas.microsoft.com/office/word/2010/wordprocessingCanvas" xmlns:mc="http://schemas.openxmlformats.org/markup-compatibility/2006" xmlns:o="urn:schemas-microsoft-com:office:office" xmlns:r="http://schemas.openxmlformats.org/officeDocument/2006/relationships" xmlns:m="http://schemas.openxmlformats.org/officeDocument/2006/math" xmlns:v="urn:schemas-microsoft-com:vml" xmlns:wp14="http://schemas.microsoft.com/office/word/2010/wordprocessingDrawing" xmlns:wp="http://schemas.openxmlformats.org/drawingml/2006/wordprocessingDrawing" xmlns:w10="urn:schemas-microsoft-com:office:word" xmlns:w="http://schemas.openxmlformats.org/wordprocessingml/2006/main" xmlns:w14="http://schemas.microsoft.com/office/word/2010/wordml" xmlns:w15="http://schemas.microsoft.com/office/word/2012/wordml" xmlns:wpg="http://schemas.microsoft.com/office/word/2010/wordprocessingGroup" xmlns:wpi="http://schemas.microsoft.com/office/word/2010/wordprocessingInk" xmlns:wne="http://schemas.microsoft.com/office/word/2006/wordml" xmlns:wps="http://schemas.microsoft.com/office/word/2010/wordprocessingShape" mc:Ignorable="w14 w15 wp14">
-  <w:footnote w:type="separator" w:id="-1">
-    <w:p>
-      <w:pPr>
-        <w:spacing w:after="0" w:line="240" w:lineRule="auto"/>
-      </w:pPr>
-      <w:r>
-        <w:separator/>
-      </w:r>
-    </w:p>
-  </w:footnote>
-  <w:footnote w:type="continuationSeparator" w:id="0">
-    <w:p>
-      <w:pPr>
-        <w:spacing w:after="0" w:line="240" w:lineRule="auto"/>
-      </w:pPr>
-      <w:r>
-        <w:continuationSeparator/>
-      </w:r>
-    </w:p>
-  </w:footnote>
-</w:footnotes>
-</file>
-
 <file path=word/header1.xml><?xml version="1.0" encoding="utf-8"?>
-<w:hdr xmlns:wpc="http://schemas.microsoft.com/office/word/2010/wordprocessingCanvas" xmlns:mc="http://schemas.openxmlformats.org/markup-compatibility/2006" xmlns:o="urn:schemas-microsoft-com:office:office" xmlns:r="http://schemas.openxmlformats.org/officeDocument/2006/relationships" xmlns:m="http://schemas.openxmlformats.org/officeDocument/2006/math" xmlns:v="urn:schemas-microsoft-com:vml" xmlns:wp14="http://schemas.microsoft.com/office/word/2010/wordprocessingDrawing" xmlns:wp="http://schemas.openxmlformats.org/drawingml/2006/wordprocessingDrawing" xmlns:w10="urn:schemas-microsoft-com:office:word" xmlns:w="http://schemas.openxmlformats.org/wordprocessingml/2006/main" xmlns:w14="http://schemas.microsoft.com/office/word/2010/wordml" xmlns:w15="http://schemas.microsoft.com/office/word/2012/wordml" xmlns:wpg="http://schemas.microsoft.com/office/word/2010/wordprocessingGroup" xmlns:wpi="http://schemas.microsoft.com/office/word/2010/wordprocessingInk" xmlns:wne="http://schemas.microsoft.com/office/word/2006/wordml" xmlns:wps="http://schemas.microsoft.com/office/word/2010/wordprocessingShape" mc:Ignorable="w14 w15 wp14">
+<w:hdr xmlns:r="http://schemas.openxmlformats.org/officeDocument/2006/relationships" xmlns:wp="http://schemas.openxmlformats.org/drawingml/2006/wordprocessingDrawing" xmlns:w="http://schemas.openxmlformats.org/wordprocessingml/2006/main" xmlns:w10="urn:schemas-microsoft-com:office:word" xmlns:w14="http://schemas.microsoft.com/office/word/2010/wordml" xmlns:wps="http://schemas.microsoft.com/office/word/2010/wordprocessingShape" xmlns:wpg="http://schemas.microsoft.com/office/word/2010/wordprocessingGroup" xmlns:mc="http://schemas.openxmlformats.org/markup-compatibility/2006" xmlns:v="urn:schemas-microsoft-com:vml" xmlns:o="urn:schemas-microsoft-com:office:office" xmlns:m="http://schemas.openxmlformats.org/officeDocument/2006/math" mc:Ignorable="w14">
   <w:p>
     <w:pPr>
-      <w:pStyle w:val="Nagwekistopka"/>
+      <w:pStyle w:val="Nagłówek i stopka"/>
+      <w:bidi w:val="0"/>
     </w:pPr>
+    <w:r/>
   </w:p>
 </w:hdr>
 </file>
 
 <file path=word/numbering.xml><?xml version="1.0" encoding="utf-8"?>
-<w:numbering xmlns:wpc="http://schemas.microsoft.com/office/word/2010/wordprocessingCanvas" xmlns:mc="http://schemas.openxmlformats.org/markup-compatibility/2006" xmlns:o="urn:schemas-microsoft-com:office:office" xmlns:r="http://schemas.openxmlformats.org/officeDocument/2006/relationships" xmlns:m="http://schemas.openxmlformats.org/officeDocument/2006/math" xmlns:v="urn:schemas-microsoft-com:vml" xmlns:wp14="http://schemas.microsoft.com/office/word/2010/wordprocessingDrawing" xmlns:wp="http://schemas.openxmlformats.org/drawingml/2006/wordprocessingDrawing" xmlns:w10="urn:schemas-microsoft-com:office:word" xmlns:w="http://schemas.openxmlformats.org/wordprocessingml/2006/main" xmlns:w14="http://schemas.microsoft.com/office/word/2010/wordml" xmlns:w15="http://schemas.microsoft.com/office/word/2012/wordml" xmlns:wpg="http://schemas.microsoft.com/office/word/2010/wordprocessingGroup" xmlns:wpi="http://schemas.microsoft.com/office/word/2010/wordprocessingInk" xmlns:wne="http://schemas.microsoft.com/office/word/2006/wordml" xmlns:wps="http://schemas.microsoft.com/office/word/2010/wordprocessingShape" mc:Ignorable="w14 w15 wp14">
+<w:numbering xmlns:w="http://schemas.openxmlformats.org/wordprocessingml/2006/main" xmlns:wp="http://schemas.openxmlformats.org/drawingml/2006/wordprocessingDrawing" xmlns:w14="http://schemas.microsoft.com/office/word/2010/wordml" xmlns:r="http://schemas.openxmlformats.org/officeDocument/2006/relationships" xmlns:v="urn:schemas-microsoft-com:vml" xmlns:o="urn:schemas-microsoft-com:office:office">
   <w:abstractNum w:abstractNumId="0">
-    <w:nsid w:val="11EB0F2D"/>
     <w:multiLevelType w:val="hybridMultilevel"/>
-    <w:tmpl w:val="B60A1814"/>
-    <w:styleLink w:val="Zaimportowanystyl2"/>
-    <w:lvl w:ilvl="0" w:tplc="2124E9F6">
+    <w:numStyleLink w:val="Zaimportowany styl 2"/>
+  </w:abstractNum>
+  <w:abstractNum w:abstractNumId="1">
+    <w:multiLevelType w:val="hybridMultilevel"/>
+    <w:styleLink w:val="Zaimportowany styl 2"/>
+    <w:lvl w:ilvl="0">
       <w:start w:val="1"/>
       <w:numFmt w:val="bullet"/>
+      <w:suff w:val="tab"/>
       <w:lvlText w:val="·"/>
       <w:lvlJc w:val="left"/>
       <w:pPr>
         <w:ind w:left="720" w:hanging="360"/>
       </w:pPr>
       <w:rPr>
-        <w:rFonts w:ascii="Symbol" w:eastAsia="Symbol" w:hAnsi="Symbol" w:cs="Symbol"/>
+        <w:rFonts w:ascii="Symbol" w:cs="Symbol" w:hAnsi="Symbol" w:eastAsia="Symbol"/>
         <w:b w:val="0"/>
         <w:bCs w:val="0"/>
         <w:i w:val="0"/>
@@ -510,16 +984,17 @@
         <w:vertAlign w:val="baseline"/>
       </w:rPr>
     </w:lvl>
-    <w:lvl w:ilvl="1" w:tplc="20329C06">
+    <w:lvl w:ilvl="1">
       <w:start w:val="1"/>
       <w:numFmt w:val="bullet"/>
+      <w:suff w:val="tab"/>
       <w:lvlText w:val="o"/>
       <w:lvlJc w:val="left"/>
       <w:pPr>
         <w:ind w:left="1440" w:hanging="360"/>
       </w:pPr>
       <w:rPr>
-        <w:rFonts w:ascii="Arial Unicode MS" w:eastAsia="Arial Unicode MS" w:hAnsi="Arial Unicode MS" w:cs="Arial Unicode MS"/>
+        <w:rFonts w:ascii="Arial Unicode MS" w:cs="Arial Unicode MS" w:hAnsi="Arial Unicode MS" w:eastAsia="Arial Unicode MS"/>
         <w:b w:val="0"/>
         <w:bCs w:val="0"/>
         <w:i w:val="0"/>
@@ -539,16 +1014,17 @@
         <w:vertAlign w:val="baseline"/>
       </w:rPr>
     </w:lvl>
-    <w:lvl w:ilvl="2" w:tplc="3836E53A">
+    <w:lvl w:ilvl="2">
       <w:start w:val="1"/>
       <w:numFmt w:val="bullet"/>
+      <w:suff w:val="tab"/>
       <w:lvlText w:val="▪"/>
       <w:lvlJc w:val="left"/>
       <w:pPr>
         <w:ind w:left="2160" w:hanging="360"/>
       </w:pPr>
       <w:rPr>
-        <w:rFonts w:ascii="Arial Unicode MS" w:eastAsia="Arial Unicode MS" w:hAnsi="Arial Unicode MS" w:cs="Arial Unicode MS"/>
+        <w:rFonts w:ascii="Arial Unicode MS" w:cs="Arial Unicode MS" w:hAnsi="Arial Unicode MS" w:eastAsia="Arial Unicode MS"/>
         <w:b w:val="0"/>
         <w:bCs w:val="0"/>
         <w:i w:val="0"/>
@@ -568,16 +1044,17 @@
         <w:vertAlign w:val="baseline"/>
       </w:rPr>
     </w:lvl>
-    <w:lvl w:ilvl="3" w:tplc="89448812">
+    <w:lvl w:ilvl="3">
       <w:start w:val="1"/>
       <w:numFmt w:val="bullet"/>
+      <w:suff w:val="tab"/>
       <w:lvlText w:val="·"/>
       <w:lvlJc w:val="left"/>
       <w:pPr>
         <w:ind w:left="2880" w:hanging="360"/>
       </w:pPr>
       <w:rPr>
-        <w:rFonts w:ascii="Symbol" w:eastAsia="Symbol" w:hAnsi="Symbol" w:cs="Symbol"/>
+        <w:rFonts w:ascii="Symbol" w:cs="Symbol" w:hAnsi="Symbol" w:eastAsia="Symbol"/>
         <w:b w:val="0"/>
         <w:bCs w:val="0"/>
         <w:i w:val="0"/>
@@ -597,16 +1074,17 @@
         <w:vertAlign w:val="baseline"/>
       </w:rPr>
     </w:lvl>
-    <w:lvl w:ilvl="4" w:tplc="BC58335C">
+    <w:lvl w:ilvl="4">
       <w:start w:val="1"/>
       <w:numFmt w:val="bullet"/>
+      <w:suff w:val="tab"/>
       <w:lvlText w:val="o"/>
       <w:lvlJc w:val="left"/>
       <w:pPr>
         <w:ind w:left="3600" w:hanging="360"/>
       </w:pPr>
       <w:rPr>
-        <w:rFonts w:ascii="Arial Unicode MS" w:eastAsia="Arial Unicode MS" w:hAnsi="Arial Unicode MS" w:cs="Arial Unicode MS"/>
+        <w:rFonts w:ascii="Arial Unicode MS" w:cs="Arial Unicode MS" w:hAnsi="Arial Unicode MS" w:eastAsia="Arial Unicode MS"/>
         <w:b w:val="0"/>
         <w:bCs w:val="0"/>
         <w:i w:val="0"/>
@@ -626,16 +1104,17 @@
         <w:vertAlign w:val="baseline"/>
       </w:rPr>
     </w:lvl>
-    <w:lvl w:ilvl="5" w:tplc="9A506BD4">
+    <w:lvl w:ilvl="5">
       <w:start w:val="1"/>
       <w:numFmt w:val="bullet"/>
+      <w:suff w:val="tab"/>
       <w:lvlText w:val="▪"/>
       <w:lvlJc w:val="left"/>
       <w:pPr>
         <w:ind w:left="4320" w:hanging="360"/>
       </w:pPr>
       <w:rPr>
-        <w:rFonts w:ascii="Arial Unicode MS" w:eastAsia="Arial Unicode MS" w:hAnsi="Arial Unicode MS" w:cs="Arial Unicode MS"/>
+        <w:rFonts w:ascii="Arial Unicode MS" w:cs="Arial Unicode MS" w:hAnsi="Arial Unicode MS" w:eastAsia="Arial Unicode MS"/>
         <w:b w:val="0"/>
         <w:bCs w:val="0"/>
         <w:i w:val="0"/>
@@ -655,16 +1134,17 @@
         <w:vertAlign w:val="baseline"/>
       </w:rPr>
     </w:lvl>
-    <w:lvl w:ilvl="6" w:tplc="232805E2">
+    <w:lvl w:ilvl="6">
       <w:start w:val="1"/>
       <w:numFmt w:val="bullet"/>
+      <w:suff w:val="tab"/>
       <w:lvlText w:val="·"/>
       <w:lvlJc w:val="left"/>
       <w:pPr>
         <w:ind w:left="5040" w:hanging="360"/>
       </w:pPr>
       <w:rPr>
-        <w:rFonts w:ascii="Symbol" w:eastAsia="Symbol" w:hAnsi="Symbol" w:cs="Symbol"/>
+        <w:rFonts w:ascii="Symbol" w:cs="Symbol" w:hAnsi="Symbol" w:eastAsia="Symbol"/>
         <w:b w:val="0"/>
         <w:bCs w:val="0"/>
         <w:i w:val="0"/>
@@ -684,16 +1164,17 @@
         <w:vertAlign w:val="baseline"/>
       </w:rPr>
     </w:lvl>
-    <w:lvl w:ilvl="7" w:tplc="FD86A4A8">
+    <w:lvl w:ilvl="7">
       <w:start w:val="1"/>
       <w:numFmt w:val="bullet"/>
+      <w:suff w:val="tab"/>
       <w:lvlText w:val="o"/>
       <w:lvlJc w:val="left"/>
       <w:pPr>
         <w:ind w:left="5760" w:hanging="360"/>
       </w:pPr>
       <w:rPr>
-        <w:rFonts w:ascii="Arial Unicode MS" w:eastAsia="Arial Unicode MS" w:hAnsi="Arial Unicode MS" w:cs="Arial Unicode MS"/>
+        <w:rFonts w:ascii="Arial Unicode MS" w:cs="Arial Unicode MS" w:hAnsi="Arial Unicode MS" w:eastAsia="Arial Unicode MS"/>
         <w:b w:val="0"/>
         <w:bCs w:val="0"/>
         <w:i w:val="0"/>
@@ -713,16 +1194,17 @@
         <w:vertAlign w:val="baseline"/>
       </w:rPr>
     </w:lvl>
-    <w:lvl w:ilvl="8" w:tplc="6478B0DE">
+    <w:lvl w:ilvl="8">
       <w:start w:val="1"/>
       <w:numFmt w:val="bullet"/>
+      <w:suff w:val="tab"/>
       <w:lvlText w:val="▪"/>
       <w:lvlJc w:val="left"/>
       <w:pPr>
         <w:ind w:left="6480" w:hanging="360"/>
       </w:pPr>
       <w:rPr>
-        <w:rFonts w:ascii="Arial Unicode MS" w:eastAsia="Arial Unicode MS" w:hAnsi="Arial Unicode MS" w:cs="Arial Unicode MS"/>
+        <w:rFonts w:ascii="Arial Unicode MS" w:cs="Arial Unicode MS" w:hAnsi="Arial Unicode MS" w:eastAsia="Arial Unicode MS"/>
         <w:b w:val="0"/>
         <w:bCs w:val="0"/>
         <w:i w:val="0"/>
@@ -743,27 +1225,24 @@
       </w:rPr>
     </w:lvl>
   </w:abstractNum>
-  <w:abstractNum w:abstractNumId="1">
-    <w:nsid w:val="53620EC6"/>
+  <w:abstractNum w:abstractNumId="2">
     <w:multiLevelType w:val="hybridMultilevel"/>
-    <w:tmpl w:val="B60A1814"/>
-    <w:numStyleLink w:val="Zaimportowanystyl2"/>
+    <w:numStyleLink w:val="Zaimportowany styl 3"/>
   </w:abstractNum>
-  <w:abstractNum w:abstractNumId="2">
-    <w:nsid w:val="595E27F8"/>
+  <w:abstractNum w:abstractNumId="3">
     <w:multiLevelType w:val="hybridMultilevel"/>
-    <w:tmpl w:val="3D8A4980"/>
-    <w:styleLink w:val="Zaimportowanystyl3"/>
-    <w:lvl w:ilvl="0" w:tplc="2ECCC942">
+    <w:styleLink w:val="Zaimportowany styl 3"/>
+    <w:lvl w:ilvl="0">
       <w:start w:val="1"/>
       <w:numFmt w:val="bullet"/>
+      <w:suff w:val="tab"/>
       <w:lvlText w:val="·"/>
       <w:lvlJc w:val="left"/>
       <w:pPr>
         <w:ind w:left="720" w:hanging="360"/>
       </w:pPr>
       <w:rPr>
-        <w:rFonts w:ascii="Symbol" w:eastAsia="Symbol" w:hAnsi="Symbol" w:cs="Symbol"/>
+        <w:rFonts w:ascii="Symbol" w:cs="Symbol" w:hAnsi="Symbol" w:eastAsia="Symbol"/>
         <w:b w:val="0"/>
         <w:bCs w:val="0"/>
         <w:i w:val="0"/>
@@ -783,16 +1262,17 @@
         <w:vertAlign w:val="baseline"/>
       </w:rPr>
     </w:lvl>
-    <w:lvl w:ilvl="1" w:tplc="9E5A5924">
+    <w:lvl w:ilvl="1">
       <w:start w:val="1"/>
       <w:numFmt w:val="bullet"/>
+      <w:suff w:val="tab"/>
       <w:lvlText w:val="o"/>
       <w:lvlJc w:val="left"/>
       <w:pPr>
         <w:ind w:left="1440" w:hanging="360"/>
       </w:pPr>
       <w:rPr>
-        <w:rFonts w:ascii="Arial Unicode MS" w:eastAsia="Arial Unicode MS" w:hAnsi="Arial Unicode MS" w:cs="Arial Unicode MS"/>
+        <w:rFonts w:ascii="Arial Unicode MS" w:cs="Arial Unicode MS" w:hAnsi="Arial Unicode MS" w:eastAsia="Arial Unicode MS"/>
         <w:b w:val="0"/>
         <w:bCs w:val="0"/>
         <w:i w:val="0"/>
@@ -812,16 +1292,17 @@
         <w:vertAlign w:val="baseline"/>
       </w:rPr>
     </w:lvl>
-    <w:lvl w:ilvl="2" w:tplc="1E424F00">
+    <w:lvl w:ilvl="2">
       <w:start w:val="1"/>
       <w:numFmt w:val="bullet"/>
+      <w:suff w:val="tab"/>
       <w:lvlText w:val="▪"/>
       <w:lvlJc w:val="left"/>
       <w:pPr>
         <w:ind w:left="2160" w:hanging="360"/>
       </w:pPr>
       <w:rPr>
-        <w:rFonts w:ascii="Arial Unicode MS" w:eastAsia="Arial Unicode MS" w:hAnsi="Arial Unicode MS" w:cs="Arial Unicode MS"/>
+        <w:rFonts w:ascii="Arial Unicode MS" w:cs="Arial Unicode MS" w:hAnsi="Arial Unicode MS" w:eastAsia="Arial Unicode MS"/>
         <w:b w:val="0"/>
         <w:bCs w:val="0"/>
         <w:i w:val="0"/>
@@ -841,16 +1322,17 @@
         <w:vertAlign w:val="baseline"/>
       </w:rPr>
     </w:lvl>
-    <w:lvl w:ilvl="3" w:tplc="4C3879D6">
+    <w:lvl w:ilvl="3">
       <w:start w:val="1"/>
       <w:numFmt w:val="bullet"/>
+      <w:suff w:val="tab"/>
       <w:lvlText w:val="·"/>
       <w:lvlJc w:val="left"/>
       <w:pPr>
         <w:ind w:left="2880" w:hanging="360"/>
       </w:pPr>
       <w:rPr>
-        <w:rFonts w:ascii="Symbol" w:eastAsia="Symbol" w:hAnsi="Symbol" w:cs="Symbol"/>
+        <w:rFonts w:ascii="Symbol" w:cs="Symbol" w:hAnsi="Symbol" w:eastAsia="Symbol"/>
         <w:b w:val="0"/>
         <w:bCs w:val="0"/>
         <w:i w:val="0"/>
@@ -870,16 +1352,17 @@
         <w:vertAlign w:val="baseline"/>
       </w:rPr>
     </w:lvl>
-    <w:lvl w:ilvl="4" w:tplc="64AEC60C">
+    <w:lvl w:ilvl="4">
       <w:start w:val="1"/>
       <w:numFmt w:val="bullet"/>
+      <w:suff w:val="tab"/>
       <w:lvlText w:val="o"/>
       <w:lvlJc w:val="left"/>
       <w:pPr>
         <w:ind w:left="3600" w:hanging="360"/>
       </w:pPr>
       <w:rPr>
-        <w:rFonts w:ascii="Arial Unicode MS" w:eastAsia="Arial Unicode MS" w:hAnsi="Arial Unicode MS" w:cs="Arial Unicode MS"/>
+        <w:rFonts w:ascii="Arial Unicode MS" w:cs="Arial Unicode MS" w:hAnsi="Arial Unicode MS" w:eastAsia="Arial Unicode MS"/>
         <w:b w:val="0"/>
         <w:bCs w:val="0"/>
         <w:i w:val="0"/>
@@ -899,16 +1382,17 @@
         <w:vertAlign w:val="baseline"/>
       </w:rPr>
     </w:lvl>
-    <w:lvl w:ilvl="5" w:tplc="74823944">
+    <w:lvl w:ilvl="5">
       <w:start w:val="1"/>
       <w:numFmt w:val="bullet"/>
+      <w:suff w:val="tab"/>
       <w:lvlText w:val="▪"/>
       <w:lvlJc w:val="left"/>
       <w:pPr>
         <w:ind w:left="4320" w:hanging="360"/>
       </w:pPr>
       <w:rPr>
-        <w:rFonts w:ascii="Arial Unicode MS" w:eastAsia="Arial Unicode MS" w:hAnsi="Arial Unicode MS" w:cs="Arial Unicode MS"/>
+        <w:rFonts w:ascii="Arial Unicode MS" w:cs="Arial Unicode MS" w:hAnsi="Arial Unicode MS" w:eastAsia="Arial Unicode MS"/>
         <w:b w:val="0"/>
         <w:bCs w:val="0"/>
         <w:i w:val="0"/>
@@ -928,16 +1412,17 @@
         <w:vertAlign w:val="baseline"/>
       </w:rPr>
     </w:lvl>
-    <w:lvl w:ilvl="6" w:tplc="79264302">
+    <w:lvl w:ilvl="6">
       <w:start w:val="1"/>
       <w:numFmt w:val="bullet"/>
+      <w:suff w:val="tab"/>
       <w:lvlText w:val="·"/>
       <w:lvlJc w:val="left"/>
       <w:pPr>
         <w:ind w:left="5040" w:hanging="360"/>
       </w:pPr>
       <w:rPr>
-        <w:rFonts w:ascii="Symbol" w:eastAsia="Symbol" w:hAnsi="Symbol" w:cs="Symbol"/>
+        <w:rFonts w:ascii="Symbol" w:cs="Symbol" w:hAnsi="Symbol" w:eastAsia="Symbol"/>
         <w:b w:val="0"/>
         <w:bCs w:val="0"/>
         <w:i w:val="0"/>
@@ -957,16 +1442,17 @@
         <w:vertAlign w:val="baseline"/>
       </w:rPr>
     </w:lvl>
-    <w:lvl w:ilvl="7" w:tplc="001C7910">
+    <w:lvl w:ilvl="7">
       <w:start w:val="1"/>
       <w:numFmt w:val="bullet"/>
+      <w:suff w:val="tab"/>
       <w:lvlText w:val="o"/>
       <w:lvlJc w:val="left"/>
       <w:pPr>
         <w:ind w:left="5760" w:hanging="360"/>
       </w:pPr>
       <w:rPr>
-        <w:rFonts w:ascii="Arial Unicode MS" w:eastAsia="Arial Unicode MS" w:hAnsi="Arial Unicode MS" w:cs="Arial Unicode MS"/>
+        <w:rFonts w:ascii="Arial Unicode MS" w:cs="Arial Unicode MS" w:hAnsi="Arial Unicode MS" w:eastAsia="Arial Unicode MS"/>
         <w:b w:val="0"/>
         <w:bCs w:val="0"/>
         <w:i w:val="0"/>
@@ -986,16 +1472,17 @@
         <w:vertAlign w:val="baseline"/>
       </w:rPr>
     </w:lvl>
-    <w:lvl w:ilvl="8" w:tplc="DC540584">
+    <w:lvl w:ilvl="8">
       <w:start w:val="1"/>
       <w:numFmt w:val="bullet"/>
+      <w:suff w:val="tab"/>
       <w:lvlText w:val="▪"/>
       <w:lvlJc w:val="left"/>
       <w:pPr>
         <w:ind w:left="6480" w:hanging="360"/>
       </w:pPr>
       <w:rPr>
-        <w:rFonts w:ascii="Arial Unicode MS" w:eastAsia="Arial Unicode MS" w:hAnsi="Arial Unicode MS" w:cs="Arial Unicode MS"/>
+        <w:rFonts w:ascii="Arial Unicode MS" w:cs="Arial Unicode MS" w:hAnsi="Arial Unicode MS" w:eastAsia="Arial Unicode MS"/>
         <w:b w:val="0"/>
         <w:bCs w:val="0"/>
         <w:i w:val="0"/>
@@ -1016,39 +1503,64 @@
       </w:rPr>
     </w:lvl>
   </w:abstractNum>
-  <w:abstractNum w:abstractNumId="3">
-    <w:nsid w:val="5F132758"/>
-    <w:multiLevelType w:val="hybridMultilevel"/>
-    <w:tmpl w:val="3D8A4980"/>
-    <w:numStyleLink w:val="Zaimportowanystyl3"/>
-  </w:abstractNum>
   <w:num w:numId="1">
+    <w:abstractNumId w:val="1"/>
+  </w:num>
+  <w:num w:numId="2">
     <w:abstractNumId w:val="0"/>
   </w:num>
-  <w:num w:numId="2">
-    <w:abstractNumId w:val="1"/>
-  </w:num>
   <w:num w:numId="3">
-    <w:abstractNumId w:val="2"/>
+    <w:abstractNumId w:val="3"/>
   </w:num>
   <w:num w:numId="4">
-    <w:abstractNumId w:val="3"/>
+    <w:abstractNumId w:val="2"/>
   </w:num>
 </w:numbering>
 </file>
 
 <file path=word/styles.xml><?xml version="1.0" encoding="utf-8"?>
-<w:styles xmlns:mc="http://schemas.openxmlformats.org/markup-compatibility/2006" xmlns:r="http://schemas.openxmlformats.org/officeDocument/2006/relationships" xmlns:w="http://schemas.openxmlformats.org/wordprocessingml/2006/main" xmlns:w14="http://schemas.microsoft.com/office/word/2010/wordml" xmlns:w15="http://schemas.microsoft.com/office/word/2012/wordml" mc:Ignorable="w14 w15">
+<w:styles xmlns:w="http://schemas.openxmlformats.org/wordprocessingml/2006/main" xmlns:mc="http://schemas.openxmlformats.org/markup-compatibility/2006" xmlns:w14="http://schemas.microsoft.com/office/word/2010/wordml" mc:Ignorable="w14">
   <w:docDefaults>
     <w:rPrDefault>
       <w:rPr>
-        <w:rFonts w:ascii="Times New Roman" w:eastAsia="Arial Unicode MS" w:hAnsi="Times New Roman" w:cs="Times New Roman"/>
+        <w:rFonts w:ascii="Times New Roman" w:cs="Times New Roman" w:hAnsi="Times New Roman" w:eastAsia="Arial Unicode MS"/>
+        <w:b w:val="0"/>
+        <w:bCs w:val="0"/>
+        <w:i w:val="0"/>
+        <w:iCs w:val="0"/>
+        <w:caps w:val="0"/>
+        <w:smallCaps w:val="0"/>
+        <w:strike w:val="0"/>
+        <w:dstrike w:val="0"/>
+        <w:outline w:val="0"/>
+        <w:emboss w:val="0"/>
+        <w:imprint w:val="0"/>
+        <w:vanish w:val="0"/>
+        <w:color w:val="auto"/>
+        <w:spacing w:val="0"/>
+        <w:w w:val="100"/>
+        <w:kern w:val="0"/>
+        <w:position w:val="0"/>
+        <w:sz w:val="20"/>
+        <w:szCs w:val="20"/>
+        <w:u w:val="none" w:color="auto"/>
         <w:bdr w:val="nil"/>
-        <w:lang w:val="pl-PL" w:eastAsia="pl-PL" w:bidi="ar-SA"/>
+        <w:vertAlign w:val="baseline"/>
+        <w:lang/>
       </w:rPr>
     </w:rPrDefault>
     <w:pPrDefault>
       <w:pPr>
+        <w:keepNext w:val="0"/>
+        <w:keepLines w:val="0"/>
+        <w:pageBreakBefore w:val="0"/>
+        <w:framePr w:anchorLock="0" w:w="0" w:h="0" w:vSpace="0" w:hSpace="0" w:xAlign="left" w:y="0" w:hRule="exact" w:vAnchor="margin"/>
+        <w:widowControl w:val="1"/>
+        <w:numPr>
+          <w:ilvl w:val="0"/>
+          <w:numId w:val="0"/>
+        </w:numPr>
+        <w:suppressLineNumbers w:val="0"/>
         <w:pBdr>
           <w:top w:val="nil"/>
           <w:left w:val="nil"/>
@@ -1057,469 +1569,177 @@
           <w:between w:val="nil"/>
           <w:bar w:val="nil"/>
         </w:pBdr>
+        <w:shd w:val="clear" w:color="auto" w:fill="auto"/>
+        <w:suppressAutoHyphens w:val="0"/>
+        <w:spacing w:before="0" w:beforeAutospacing="0" w:after="0" w:afterAutospacing="0" w:line="240" w:lineRule="auto"/>
+        <w:ind w:left="0" w:right="0" w:firstLine="0"/>
+        <w:jc w:val="left"/>
+        <w:outlineLvl w:val="9"/>
       </w:pPr>
     </w:pPrDefault>
   </w:docDefaults>
-  <w:latentStyles w:defLockedState="0" w:defUIPriority="99" w:defSemiHidden="0" w:defUnhideWhenUsed="0" w:defQFormat="0" w:count="371">
-    <w:lsdException w:name="Normal" w:uiPriority="0" w:qFormat="1"/>
-    <w:lsdException w:name="heading 1" w:uiPriority="9" w:qFormat="1"/>
-    <w:lsdException w:name="heading 2" w:semiHidden="1" w:uiPriority="9" w:unhideWhenUsed="1" w:qFormat="1"/>
-    <w:lsdException w:name="heading 3" w:semiHidden="1" w:uiPriority="9" w:unhideWhenUsed="1" w:qFormat="1"/>
-    <w:lsdException w:name="heading 4" w:semiHidden="1" w:uiPriority="9" w:unhideWhenUsed="1" w:qFormat="1"/>
-    <w:lsdException w:name="heading 5" w:semiHidden="1" w:uiPriority="9" w:unhideWhenUsed="1" w:qFormat="1"/>
-    <w:lsdException w:name="heading 6" w:semiHidden="1" w:uiPriority="9" w:unhideWhenUsed="1" w:qFormat="1"/>
-    <w:lsdException w:name="heading 7" w:semiHidden="1" w:uiPriority="9" w:unhideWhenUsed="1" w:qFormat="1"/>
-    <w:lsdException w:name="heading 8" w:semiHidden="1" w:uiPriority="9" w:unhideWhenUsed="1" w:qFormat="1"/>
-    <w:lsdException w:name="heading 9" w:semiHidden="1" w:uiPriority="9" w:unhideWhenUsed="1" w:qFormat="1"/>
-    <w:lsdException w:name="index 1" w:semiHidden="1" w:unhideWhenUsed="1"/>
-    <w:lsdException w:name="index 2" w:semiHidden="1" w:unhideWhenUsed="1"/>
-    <w:lsdException w:name="index 3" w:semiHidden="1" w:unhideWhenUsed="1"/>
-    <w:lsdException w:name="index 4" w:semiHidden="1" w:unhideWhenUsed="1"/>
-    <w:lsdException w:name="index 5" w:semiHidden="1" w:unhideWhenUsed="1"/>
-    <w:lsdException w:name="index 6" w:semiHidden="1" w:unhideWhenUsed="1"/>
-    <w:lsdException w:name="index 7" w:semiHidden="1" w:unhideWhenUsed="1"/>
-    <w:lsdException w:name="index 8" w:semiHidden="1" w:unhideWhenUsed="1"/>
-    <w:lsdException w:name="index 9" w:semiHidden="1" w:unhideWhenUsed="1"/>
-    <w:lsdException w:name="toc 1" w:semiHidden="1" w:uiPriority="39" w:unhideWhenUsed="1"/>
-    <w:lsdException w:name="toc 2" w:semiHidden="1" w:uiPriority="39" w:unhideWhenUsed="1"/>
-    <w:lsdException w:name="toc 3" w:semiHidden="1" w:uiPriority="39" w:unhideWhenUsed="1"/>
-    <w:lsdException w:name="toc 4" w:semiHidden="1" w:uiPriority="39" w:unhideWhenUsed="1"/>
-    <w:lsdException w:name="toc 5" w:semiHidden="1" w:uiPriority="39" w:unhideWhenUsed="1"/>
-    <w:lsdException w:name="toc 6" w:semiHidden="1" w:uiPriority="39" w:unhideWhenUsed="1"/>
-    <w:lsdException w:name="toc 7" w:semiHidden="1" w:uiPriority="39" w:unhideWhenUsed="1"/>
-    <w:lsdException w:name="toc 8" w:semiHidden="1" w:uiPriority="39" w:unhideWhenUsed="1"/>
-    <w:lsdException w:name="toc 9" w:semiHidden="1" w:uiPriority="39" w:unhideWhenUsed="1"/>
-    <w:lsdException w:name="Normal Indent" w:semiHidden="1" w:unhideWhenUsed="1"/>
-    <w:lsdException w:name="footnote text" w:semiHidden="1" w:unhideWhenUsed="1"/>
-    <w:lsdException w:name="annotation text" w:semiHidden="1" w:unhideWhenUsed="1"/>
-    <w:lsdException w:name="header" w:semiHidden="1" w:unhideWhenUsed="1"/>
-    <w:lsdException w:name="footer" w:semiHidden="1" w:unhideWhenUsed="1"/>
-    <w:lsdException w:name="index heading" w:semiHidden="1" w:unhideWhenUsed="1"/>
-    <w:lsdException w:name="caption" w:semiHidden="1" w:uiPriority="35" w:unhideWhenUsed="1" w:qFormat="1"/>
-    <w:lsdException w:name="table of figures" w:semiHidden="1" w:unhideWhenUsed="1"/>
-    <w:lsdException w:name="envelope address" w:semiHidden="1" w:unhideWhenUsed="1"/>
-    <w:lsdException w:name="envelope return" w:semiHidden="1" w:unhideWhenUsed="1"/>
-    <w:lsdException w:name="footnote reference" w:semiHidden="1" w:unhideWhenUsed="1"/>
-    <w:lsdException w:name="annotation reference" w:semiHidden="1" w:unhideWhenUsed="1"/>
-    <w:lsdException w:name="line number" w:semiHidden="1" w:unhideWhenUsed="1"/>
-    <w:lsdException w:name="page number" w:semiHidden="1" w:unhideWhenUsed="1"/>
-    <w:lsdException w:name="endnote reference" w:semiHidden="1" w:unhideWhenUsed="1"/>
-    <w:lsdException w:name="endnote text" w:semiHidden="1" w:unhideWhenUsed="1"/>
-    <w:lsdException w:name="table of authorities" w:semiHidden="1" w:unhideWhenUsed="1"/>
-    <w:lsdException w:name="macro" w:semiHidden="1" w:unhideWhenUsed="1"/>
-    <w:lsdException w:name="toa heading" w:semiHidden="1" w:unhideWhenUsed="1"/>
-    <w:lsdException w:name="List" w:semiHidden="1" w:unhideWhenUsed="1"/>
-    <w:lsdException w:name="List Bullet" w:semiHidden="1" w:unhideWhenUsed="1"/>
-    <w:lsdException w:name="List Number" w:semiHidden="1" w:unhideWhenUsed="1"/>
-    <w:lsdException w:name="List 2" w:semiHidden="1" w:unhideWhenUsed="1"/>
-    <w:lsdException w:name="List 3" w:semiHidden="1" w:unhideWhenUsed="1"/>
-    <w:lsdException w:name="List 4" w:semiHidden="1" w:unhideWhenUsed="1"/>
-    <w:lsdException w:name="List 5" w:semiHidden="1" w:unhideWhenUsed="1"/>
-    <w:lsdException w:name="List Bullet 2" w:semiHidden="1" w:unhideWhenUsed="1"/>
-    <w:lsdException w:name="List Bullet 3" w:semiHidden="1" w:unhideWhenUsed="1"/>
-    <w:lsdException w:name="List Bullet 4" w:semiHidden="1" w:unhideWhenUsed="1"/>
-    <w:lsdException w:name="List Bullet 5" w:semiHidden="1" w:unhideWhenUsed="1"/>
-    <w:lsdException w:name="List Number 2" w:semiHidden="1" w:unhideWhenUsed="1"/>
-    <w:lsdException w:name="List Number 3" w:semiHidden="1" w:unhideWhenUsed="1"/>
-    <w:lsdException w:name="List Number 4" w:semiHidden="1" w:unhideWhenUsed="1"/>
-    <w:lsdException w:name="List Number 5" w:semiHidden="1" w:unhideWhenUsed="1"/>
-    <w:lsdException w:name="Title" w:uiPriority="10" w:qFormat="1"/>
-    <w:lsdException w:name="Closing" w:semiHidden="1" w:unhideWhenUsed="1"/>
-    <w:lsdException w:name="Signature" w:semiHidden="1" w:unhideWhenUsed="1"/>
-    <w:lsdException w:name="Default Paragraph Font" w:semiHidden="1" w:uiPriority="1" w:unhideWhenUsed="1"/>
-    <w:lsdException w:name="Body Text" w:semiHidden="1" w:unhideWhenUsed="1"/>
-    <w:lsdException w:name="Body Text Indent" w:semiHidden="1" w:unhideWhenUsed="1"/>
-    <w:lsdException w:name="List Continue" w:semiHidden="1" w:unhideWhenUsed="1"/>
-    <w:lsdException w:name="List Continue 2" w:semiHidden="1" w:unhideWhenUsed="1"/>
-    <w:lsdException w:name="List Continue 3" w:semiHidden="1" w:unhideWhenUsed="1"/>
-    <w:lsdException w:name="List Continue 4" w:semiHidden="1" w:unhideWhenUsed="1"/>
-    <w:lsdException w:name="List Continue 5" w:semiHidden="1" w:unhideWhenUsed="1"/>
-    <w:lsdException w:name="Message Header" w:semiHidden="1" w:unhideWhenUsed="1"/>
-    <w:lsdException w:name="Subtitle" w:uiPriority="11" w:qFormat="1"/>
-    <w:lsdException w:name="Salutation" w:semiHidden="1" w:unhideWhenUsed="1"/>
-    <w:lsdException w:name="Date" w:semiHidden="1" w:unhideWhenUsed="1"/>
-    <w:lsdException w:name="Body Text First Indent" w:semiHidden="1" w:unhideWhenUsed="1"/>
-    <w:lsdException w:name="Body Text First Indent 2" w:semiHidden="1" w:unhideWhenUsed="1"/>
-    <w:lsdException w:name="Note Heading" w:semiHidden="1" w:unhideWhenUsed="1"/>
-    <w:lsdException w:name="Body Text 2" w:semiHidden="1" w:unhideWhenUsed="1"/>
-    <w:lsdException w:name="Body Text 3" w:semiHidden="1" w:unhideWhenUsed="1"/>
-    <w:lsdException w:name="Body Text Indent 2" w:semiHidden="1" w:unhideWhenUsed="1"/>
-    <w:lsdException w:name="Body Text Indent 3" w:semiHidden="1" w:unhideWhenUsed="1"/>
-    <w:lsdException w:name="Block Text" w:semiHidden="1" w:unhideWhenUsed="1"/>
-    <w:lsdException w:name="Hyperlink" w:semiHidden="1" w:unhideWhenUsed="1"/>
-    <w:lsdException w:name="FollowedHyperlink" w:semiHidden="1" w:unhideWhenUsed="1"/>
-    <w:lsdException w:name="Strong" w:uiPriority="22" w:qFormat="1"/>
-    <w:lsdException w:name="Emphasis" w:uiPriority="20" w:qFormat="1"/>
-    <w:lsdException w:name="Document Map" w:semiHidden="1" w:unhideWhenUsed="1"/>
-    <w:lsdException w:name="Plain Text" w:semiHidden="1" w:unhideWhenUsed="1"/>
-    <w:lsdException w:name="E-mail Signature" w:semiHidden="1" w:unhideWhenUsed="1"/>
-    <w:lsdException w:name="HTML Top of Form" w:semiHidden="1" w:unhideWhenUsed="1"/>
-    <w:lsdException w:name="HTML Bottom of Form" w:semiHidden="1" w:unhideWhenUsed="1"/>
-    <w:lsdException w:name="Normal (Web)" w:semiHidden="1" w:unhideWhenUsed="1"/>
-    <w:lsdException w:name="HTML Acronym" w:semiHidden="1" w:unhideWhenUsed="1"/>
-    <w:lsdException w:name="HTML Address" w:semiHidden="1" w:unhideWhenUsed="1"/>
-    <w:lsdException w:name="HTML Cite" w:semiHidden="1" w:unhideWhenUsed="1"/>
-    <w:lsdException w:name="HTML Code" w:semiHidden="1" w:unhideWhenUsed="1"/>
-    <w:lsdException w:name="HTML Definition" w:semiHidden="1" w:unhideWhenUsed="1"/>
-    <w:lsdException w:name="HTML Keyboard" w:semiHidden="1" w:unhideWhenUsed="1"/>
-    <w:lsdException w:name="HTML Preformatted" w:semiHidden="1" w:unhideWhenUsed="1"/>
-    <w:lsdException w:name="HTML Sample" w:semiHidden="1" w:unhideWhenUsed="1"/>
-    <w:lsdException w:name="HTML Typewriter" w:semiHidden="1" w:unhideWhenUsed="1"/>
-    <w:lsdException w:name="HTML Variable" w:semiHidden="1" w:unhideWhenUsed="1"/>
-    <w:lsdException w:name="Normal Table" w:semiHidden="1" w:unhideWhenUsed="1"/>
-    <w:lsdException w:name="annotation subject" w:semiHidden="1" w:unhideWhenUsed="1"/>
-    <w:lsdException w:name="No List" w:semiHidden="1" w:unhideWhenUsed="1"/>
-    <w:lsdException w:name="Outline List 1" w:semiHidden="1" w:unhideWhenUsed="1"/>
-    <w:lsdException w:name="Outline List 2" w:semiHidden="1" w:unhideWhenUsed="1"/>
-    <w:lsdException w:name="Outline List 3" w:semiHidden="1" w:unhideWhenUsed="1"/>
-    <w:lsdException w:name="Table Simple 1" w:semiHidden="1" w:unhideWhenUsed="1"/>
-    <w:lsdException w:name="Table Simple 2" w:semiHidden="1" w:unhideWhenUsed="1"/>
-    <w:lsdException w:name="Table Simple 3" w:semiHidden="1" w:unhideWhenUsed="1"/>
-    <w:lsdException w:name="Table Classic 1" w:semiHidden="1" w:unhideWhenUsed="1"/>
-    <w:lsdException w:name="Table Classic 2" w:semiHidden="1" w:unhideWhenUsed="1"/>
-    <w:lsdException w:name="Table Classic 3" w:semiHidden="1" w:unhideWhenUsed="1"/>
-    <w:lsdException w:name="Table Classic 4" w:semiHidden="1" w:unhideWhenUsed="1"/>
-    <w:lsdException w:name="Table Colorful 1" w:semiHidden="1" w:unhideWhenUsed="1"/>
-    <w:lsdException w:name="Table Colorful 2" w:semiHidden="1" w:unhideWhenUsed="1"/>
-    <w:lsdException w:name="Table Colorful 3" w:semiHidden="1" w:unhideWhenUsed="1"/>
-    <w:lsdException w:name="Table Columns 1" w:semiHidden="1" w:unhideWhenUsed="1"/>
-    <w:lsdException w:name="Table Columns 2" w:semiHidden="1" w:unhideWhenUsed="1"/>
-    <w:lsdException w:name="Table Columns 3" w:semiHidden="1" w:unhideWhenUsed="1"/>
-    <w:lsdException w:name="Table Columns 4" w:semiHidden="1" w:unhideWhenUsed="1"/>
-    <w:lsdException w:name="Table Columns 5" w:semiHidden="1" w:unhideWhenUsed="1"/>
-    <w:lsdException w:name="Table Grid 1" w:semiHidden="1" w:unhideWhenUsed="1"/>
-    <w:lsdException w:name="Table Grid 2" w:semiHidden="1" w:unhideWhenUsed="1"/>
-    <w:lsdException w:name="Table Grid 3" w:semiHidden="1" w:unhideWhenUsed="1"/>
-    <w:lsdException w:name="Table Grid 4" w:semiHidden="1" w:unhideWhenUsed="1"/>
-    <w:lsdException w:name="Table Grid 5" w:semiHidden="1" w:unhideWhenUsed="1"/>
-    <w:lsdException w:name="Table Grid 6" w:semiHidden="1" w:unhideWhenUsed="1"/>
-    <w:lsdException w:name="Table Grid 7" w:semiHidden="1" w:unhideWhenUsed="1"/>
-    <w:lsdException w:name="Table Grid 8" w:semiHidden="1" w:unhideWhenUsed="1"/>
-    <w:lsdException w:name="Table List 1" w:semiHidden="1" w:unhideWhenUsed="1"/>
-    <w:lsdException w:name="Table List 2" w:semiHidden="1" w:unhideWhenUsed="1"/>
-    <w:lsdException w:name="Table List 3" w:semiHidden="1" w:unhideWhenUsed="1"/>
-    <w:lsdException w:name="Table List 4" w:semiHidden="1" w:unhideWhenUsed="1"/>
-    <w:lsdException w:name="Table List 5" w:semiHidden="1" w:unhideWhenUsed="1"/>
-    <w:lsdException w:name="Table List 6" w:semiHidden="1" w:unhideWhenUsed="1"/>
-    <w:lsdException w:name="Table List 7" w:semiHidden="1" w:unhideWhenUsed="1"/>
-    <w:lsdException w:name="Table List 8" w:semiHidden="1" w:unhideWhenUsed="1"/>
-    <w:lsdException w:name="Table 3D effects 1" w:semiHidden="1" w:unhideWhenUsed="1"/>
-    <w:lsdException w:name="Table 3D effects 2" w:semiHidden="1" w:unhideWhenUsed="1"/>
-    <w:lsdException w:name="Table 3D effects 3" w:semiHidden="1" w:unhideWhenUsed="1"/>
-    <w:lsdException w:name="Table Contemporary" w:semiHidden="1" w:unhideWhenUsed="1"/>
-    <w:lsdException w:name="Table Elegant" w:semiHidden="1" w:unhideWhenUsed="1"/>
-    <w:lsdException w:name="Table Professional" w:semiHidden="1" w:unhideWhenUsed="1"/>
-    <w:lsdException w:name="Table Subtle 1" w:semiHidden="1" w:unhideWhenUsed="1"/>
-    <w:lsdException w:name="Table Subtle 2" w:semiHidden="1" w:unhideWhenUsed="1"/>
-    <w:lsdException w:name="Table Web 1" w:semiHidden="1" w:unhideWhenUsed="1"/>
-    <w:lsdException w:name="Table Web 2" w:semiHidden="1" w:unhideWhenUsed="1"/>
-    <w:lsdException w:name="Table Web 3" w:semiHidden="1" w:unhideWhenUsed="1"/>
-    <w:lsdException w:name="Balloon Text" w:semiHidden="1" w:unhideWhenUsed="1"/>
-    <w:lsdException w:name="Table Grid" w:uiPriority="39"/>
-    <w:lsdException w:name="Table Theme" w:semiHidden="1" w:unhideWhenUsed="1"/>
-    <w:lsdException w:name="Placeholder Text" w:semiHidden="1"/>
-    <w:lsdException w:name="No Spacing" w:uiPriority="1" w:qFormat="1"/>
-    <w:lsdException w:name="Light Shading" w:uiPriority="60"/>
-    <w:lsdException w:name="Light List" w:uiPriority="61"/>
-    <w:lsdException w:name="Light Grid" w:uiPriority="62"/>
-    <w:lsdException w:name="Medium Shading 1" w:uiPriority="63"/>
-    <w:lsdException w:name="Medium Shading 2" w:uiPriority="64"/>
-    <w:lsdException w:name="Medium List 1" w:uiPriority="65"/>
-    <w:lsdException w:name="Medium List 2" w:uiPriority="66"/>
-    <w:lsdException w:name="Medium Grid 1" w:uiPriority="67"/>
-    <w:lsdException w:name="Medium Grid 2" w:uiPriority="68"/>
-    <w:lsdException w:name="Medium Grid 3" w:uiPriority="69"/>
-    <w:lsdException w:name="Dark List" w:uiPriority="70"/>
-    <w:lsdException w:name="Colorful Shading" w:uiPriority="71"/>
-    <w:lsdException w:name="Colorful List" w:uiPriority="72"/>
-    <w:lsdException w:name="Colorful Grid" w:uiPriority="73"/>
-    <w:lsdException w:name="Light Shading Accent 1" w:uiPriority="60"/>
-    <w:lsdException w:name="Light List Accent 1" w:uiPriority="61"/>
-    <w:lsdException w:name="Light Grid Accent 1" w:uiPriority="62"/>
-    <w:lsdException w:name="Medium Shading 1 Accent 1" w:uiPriority="63"/>
-    <w:lsdException w:name="Medium Shading 2 Accent 1" w:uiPriority="64"/>
-    <w:lsdException w:name="Medium List 1 Accent 1" w:uiPriority="65"/>
-    <w:lsdException w:name="Revision" w:semiHidden="1"/>
-    <w:lsdException w:name="List Paragraph" w:uiPriority="34" w:qFormat="1"/>
-    <w:lsdException w:name="Quote" w:uiPriority="29" w:qFormat="1"/>
-    <w:lsdException w:name="Intense Quote" w:uiPriority="30" w:qFormat="1"/>
-    <w:lsdException w:name="Medium List 2 Accent 1" w:uiPriority="66"/>
-    <w:lsdException w:name="Medium Grid 1 Accent 1" w:uiPriority="67"/>
-    <w:lsdException w:name="Medium Grid 2 Accent 1" w:uiPriority="68"/>
-    <w:lsdException w:name="Medium Grid 3 Accent 1" w:uiPriority="69"/>
-    <w:lsdException w:name="Dark List Accent 1" w:uiPriority="70"/>
-    <w:lsdException w:name="Colorful Shading Accent 1" w:uiPriority="71"/>
-    <w:lsdException w:name="Colorful List Accent 1" w:uiPriority="72"/>
-    <w:lsdException w:name="Colorful Grid Accent 1" w:uiPriority="73"/>
-    <w:lsdException w:name="Light Shading Accent 2" w:uiPriority="60"/>
-    <w:lsdException w:name="Light List Accent 2" w:uiPriority="61"/>
-    <w:lsdException w:name="Light Grid Accent 2" w:uiPriority="62"/>
-    <w:lsdException w:name="Medium Shading 1 Accent 2" w:uiPriority="63"/>
-    <w:lsdException w:name="Medium Shading 2 Accent 2" w:uiPriority="64"/>
-    <w:lsdException w:name="Medium List 1 Accent 2" w:uiPriority="65"/>
-    <w:lsdException w:name="Medium List 2 Accent 2" w:uiPriority="66"/>
-    <w:lsdException w:name="Medium Grid 1 Accent 2" w:uiPriority="67"/>
-    <w:lsdException w:name="Medium Grid 2 Accent 2" w:uiPriority="68"/>
-    <w:lsdException w:name="Medium Grid 3 Accent 2" w:uiPriority="69"/>
-    <w:lsdException w:name="Dark List Accent 2" w:uiPriority="70"/>
-    <w:lsdException w:name="Colorful Shading Accent 2" w:uiPriority="71"/>
-    <w:lsdException w:name="Colorful List Accent 2" w:uiPriority="72"/>
-    <w:lsdException w:name="Colorful Grid Accent 2" w:uiPriority="73"/>
-    <w:lsdException w:name="Light Shading Accent 3" w:uiPriority="60"/>
-    <w:lsdException w:name="Light List Accent 3" w:uiPriority="61"/>
-    <w:lsdException w:name="Light Grid Accent 3" w:uiPriority="62"/>
-    <w:lsdException w:name="Medium Shading 1 Accent 3" w:uiPriority="63"/>
-    <w:lsdException w:name="Medium Shading 2 Accent 3" w:uiPriority="64"/>
-    <w:lsdException w:name="Medium List 1 Accent 3" w:uiPriority="65"/>
-    <w:lsdException w:name="Medium List 2 Accent 3" w:uiPriority="66"/>
-    <w:lsdException w:name="Medium Grid 1 Accent 3" w:uiPriority="67"/>
-    <w:lsdException w:name="Medium Grid 2 Accent 3" w:uiPriority="68"/>
-    <w:lsdException w:name="Medium Grid 3 Accent 3" w:uiPriority="69"/>
-    <w:lsdException w:name="Dark List Accent 3" w:uiPriority="70"/>
-    <w:lsdException w:name="Colorful Shading Accent 3" w:uiPriority="71"/>
-    <w:lsdException w:name="Colorful List Accent 3" w:uiPriority="72"/>
-    <w:lsdException w:name="Colorful Grid Accent 3" w:uiPriority="73"/>
-    <w:lsdException w:name="Light Shading Accent 4" w:uiPriority="60"/>
-    <w:lsdException w:name="Light List Accent 4" w:uiPriority="61"/>
-    <w:lsdException w:name="Light Grid Accent 4" w:uiPriority="62"/>
-    <w:lsdException w:name="Medium Shading 1 Accent 4" w:uiPriority="63"/>
-    <w:lsdException w:name="Medium Shading 2 Accent 4" w:uiPriority="64"/>
-    <w:lsdException w:name="Medium List 1 Accent 4" w:uiPriority="65"/>
-    <w:lsdException w:name="Medium List 2 Accent 4" w:uiPriority="66"/>
-    <w:lsdException w:name="Medium Grid 1 Accent 4" w:uiPriority="67"/>
-    <w:lsdException w:name="Medium Grid 2 Accent 4" w:uiPriority="68"/>
-    <w:lsdException w:name="Medium Grid 3 Accent 4" w:uiPriority="69"/>
-    <w:lsdException w:name="Dark List Accent 4" w:uiPriority="70"/>
-    <w:lsdException w:name="Colorful Shading Accent 4" w:uiPriority="71"/>
-    <w:lsdException w:name="Colorful List Accent 4" w:uiPriority="72"/>
-    <w:lsdException w:name="Colorful Grid Accent 4" w:uiPriority="73"/>
-    <w:lsdException w:name="Light Shading Accent 5" w:uiPriority="60"/>
-    <w:lsdException w:name="Light List Accent 5" w:uiPriority="61"/>
-    <w:lsdException w:name="Light Grid Accent 5" w:uiPriority="62"/>
-    <w:lsdException w:name="Medium Shading 1 Accent 5" w:uiPriority="63"/>
-    <w:lsdException w:name="Medium Shading 2 Accent 5" w:uiPriority="64"/>
-    <w:lsdException w:name="Medium List 1 Accent 5" w:uiPriority="65"/>
-    <w:lsdException w:name="Medium List 2 Accent 5" w:uiPriority="66"/>
-    <w:lsdException w:name="Medium Grid 1 Accent 5" w:uiPriority="67"/>
-    <w:lsdException w:name="Medium Grid 2 Accent 5" w:uiPriority="68"/>
-    <w:lsdException w:name="Medium Grid 3 Accent 5" w:uiPriority="69"/>
-    <w:lsdException w:name="Dark List Accent 5" w:uiPriority="70"/>
-    <w:lsdException w:name="Colorful Shading Accent 5" w:uiPriority="71"/>
-    <w:lsdException w:name="Colorful List Accent 5" w:uiPriority="72"/>
-    <w:lsdException w:name="Colorful Grid Accent 5" w:uiPriority="73"/>
-    <w:lsdException w:name="Light Shading Accent 6" w:uiPriority="60"/>
-    <w:lsdException w:name="Light List Accent 6" w:uiPriority="61"/>
-    <w:lsdException w:name="Light Grid Accent 6" w:uiPriority="62"/>
-    <w:lsdException w:name="Medium Shading 1 Accent 6" w:uiPriority="63"/>
-    <w:lsdException w:name="Medium Shading 2 Accent 6" w:uiPriority="64"/>
-    <w:lsdException w:name="Medium List 1 Accent 6" w:uiPriority="65"/>
-    <w:lsdException w:name="Medium List 2 Accent 6" w:uiPriority="66"/>
-    <w:lsdException w:name="Medium Grid 1 Accent 6" w:uiPriority="67"/>
-    <w:lsdException w:name="Medium Grid 2 Accent 6" w:uiPriority="68"/>
-    <w:lsdException w:name="Medium Grid 3 Accent 6" w:uiPriority="69"/>
-    <w:lsdException w:name="Dark List Accent 6" w:uiPriority="70"/>
-    <w:lsdException w:name="Colorful Shading Accent 6" w:uiPriority="71"/>
-    <w:lsdException w:name="Colorful List Accent 6" w:uiPriority="72"/>
-    <w:lsdException w:name="Colorful Grid Accent 6" w:uiPriority="73"/>
-    <w:lsdException w:name="Subtle Emphasis" w:uiPriority="19" w:qFormat="1"/>
-    <w:lsdException w:name="Intense Emphasis" w:uiPriority="21" w:qFormat="1"/>
-    <w:lsdException w:name="Subtle Reference" w:uiPriority="31" w:qFormat="1"/>
-    <w:lsdException w:name="Intense Reference" w:uiPriority="32" w:qFormat="1"/>
-    <w:lsdException w:name="Book Title" w:uiPriority="33" w:qFormat="1"/>
-    <w:lsdException w:name="Bibliography" w:semiHidden="1" w:uiPriority="37" w:unhideWhenUsed="1"/>
-    <w:lsdException w:name="TOC Heading" w:semiHidden="1" w:uiPriority="39" w:unhideWhenUsed="1" w:qFormat="1"/>
-    <w:lsdException w:name="Plain Table 1" w:uiPriority="41"/>
-    <w:lsdException w:name="Plain Table 2" w:uiPriority="42"/>
-    <w:lsdException w:name="Plain Table 3" w:uiPriority="43"/>
-    <w:lsdException w:name="Plain Table 4" w:uiPriority="44"/>
-    <w:lsdException w:name="Plain Table 5" w:uiPriority="45"/>
-    <w:lsdException w:name="Grid Table Light" w:uiPriority="40"/>
-    <w:lsdException w:name="Grid Table 1 Light" w:uiPriority="46"/>
-    <w:lsdException w:name="Grid Table 2" w:uiPriority="47"/>
-    <w:lsdException w:name="Grid Table 3" w:uiPriority="48"/>
-    <w:lsdException w:name="Grid Table 4" w:uiPriority="49"/>
-    <w:lsdException w:name="Grid Table 5 Dark" w:uiPriority="50"/>
-    <w:lsdException w:name="Grid Table 6 Colorful" w:uiPriority="51"/>
-    <w:lsdException w:name="Grid Table 7 Colorful" w:uiPriority="52"/>
-    <w:lsdException w:name="Grid Table 1 Light Accent 1" w:uiPriority="46"/>
-    <w:lsdException w:name="Grid Table 2 Accent 1" w:uiPriority="47"/>
-    <w:lsdException w:name="Grid Table 3 Accent 1" w:uiPriority="48"/>
-    <w:lsdException w:name="Grid Table 4 Accent 1" w:uiPriority="49"/>
-    <w:lsdException w:name="Grid Table 5 Dark Accent 1" w:uiPriority="50"/>
-    <w:lsdException w:name="Grid Table 6 Colorful Accent 1" w:uiPriority="51"/>
-    <w:lsdException w:name="Grid Table 7 Colorful Accent 1" w:uiPriority="52"/>
-    <w:lsdException w:name="Grid Table 1 Light Accent 2" w:uiPriority="46"/>
-    <w:lsdException w:name="Grid Table 2 Accent 2" w:uiPriority="47"/>
-    <w:lsdException w:name="Grid Table 3 Accent 2" w:uiPriority="48"/>
-    <w:lsdException w:name="Grid Table 4 Accent 2" w:uiPriority="49"/>
-    <w:lsdException w:name="Grid Table 5 Dark Accent 2" w:uiPriority="50"/>
-    <w:lsdException w:name="Grid Table 6 Colorful Accent 2" w:uiPriority="51"/>
-    <w:lsdException w:name="Grid Table 7 Colorful Accent 2" w:uiPriority="52"/>
-    <w:lsdException w:name="Grid Table 1 Light Accent 3" w:uiPriority="46"/>
-    <w:lsdException w:name="Grid Table 2 Accent 3" w:uiPriority="47"/>
-    <w:lsdException w:name="Grid Table 3 Accent 3" w:uiPriority="48"/>
-    <w:lsdException w:name="Grid Table 4 Accent 3" w:uiPriority="49"/>
-    <w:lsdException w:name="Grid Table 5 Dark Accent 3" w:uiPriority="50"/>
-    <w:lsdException w:name="Grid Table 6 Colorful Accent 3" w:uiPriority="51"/>
-    <w:lsdException w:name="Grid Table 7 Colorful Accent 3" w:uiPriority="52"/>
-    <w:lsdException w:name="Grid Table 1 Light Accent 4" w:uiPriority="46"/>
-    <w:lsdException w:name="Grid Table 2 Accent 4" w:uiPriority="47"/>
-    <w:lsdException w:name="Grid Table 3 Accent 4" w:uiPriority="48"/>
-    <w:lsdException w:name="Grid Table 4 Accent 4" w:uiPriority="49"/>
-    <w:lsdException w:name="Grid Table 5 Dark Accent 4" w:uiPriority="50"/>
-    <w:lsdException w:name="Grid Table 6 Colorful Accent 4" w:uiPriority="51"/>
-    <w:lsdException w:name="Grid Table 7 Colorful Accent 4" w:uiPriority="52"/>
-    <w:lsdException w:name="Grid Table 1 Light Accent 5" w:uiPriority="46"/>
-    <w:lsdException w:name="Grid Table 2 Accent 5" w:uiPriority="47"/>
-    <w:lsdException w:name="Grid Table 3 Accent 5" w:uiPriority="48"/>
-    <w:lsdException w:name="Grid Table 4 Accent 5" w:uiPriority="49"/>
-    <w:lsdException w:name="Grid Table 5 Dark Accent 5" w:uiPriority="50"/>
-    <w:lsdException w:name="Grid Table 6 Colorful Accent 5" w:uiPriority="51"/>
-    <w:lsdException w:name="Grid Table 7 Colorful Accent 5" w:uiPriority="52"/>
-    <w:lsdException w:name="Grid Table 1 Light Accent 6" w:uiPriority="46"/>
-    <w:lsdException w:name="Grid Table 2 Accent 6" w:uiPriority="47"/>
-    <w:lsdException w:name="Grid Table 3 Accent 6" w:uiPriority="48"/>
-    <w:lsdException w:name="Grid Table 4 Accent 6" w:uiPriority="49"/>
-    <w:lsdException w:name="Grid Table 5 Dark Accent 6" w:uiPriority="50"/>
-    <w:lsdException w:name="Grid Table 6 Colorful Accent 6" w:uiPriority="51"/>
-    <w:lsdException w:name="Grid Table 7 Colorful Accent 6" w:uiPriority="52"/>
-    <w:lsdException w:name="List Table 1 Light" w:uiPriority="46"/>
-    <w:lsdException w:name="List Table 2" w:uiPriority="47"/>
-    <w:lsdException w:name="List Table 3" w:uiPriority="48"/>
-    <w:lsdException w:name="List Table 4" w:uiPriority="49"/>
-    <w:lsdException w:name="List Table 5 Dark" w:uiPriority="50"/>
-    <w:lsdException w:name="List Table 6 Colorful" w:uiPriority="51"/>
-    <w:lsdException w:name="List Table 7 Colorful" w:uiPriority="52"/>
-    <w:lsdException w:name="List Table 1 Light Accent 1" w:uiPriority="46"/>
-    <w:lsdException w:name="List Table 2 Accent 1" w:uiPriority="47"/>
-    <w:lsdException w:name="List Table 3 Accent 1" w:uiPriority="48"/>
-    <w:lsdException w:name="List Table 4 Accent 1" w:uiPriority="49"/>
-    <w:lsdException w:name="List Table 5 Dark Accent 1" w:uiPriority="50"/>
-    <w:lsdException w:name="List Table 6 Colorful Accent 1" w:uiPriority="51"/>
-    <w:lsdException w:name="List Table 7 Colorful Accent 1" w:uiPriority="52"/>
-    <w:lsdException w:name="List Table 1 Light Accent 2" w:uiPriority="46"/>
-    <w:lsdException w:name="List Table 2 Accent 2" w:uiPriority="47"/>
-    <w:lsdException w:name="List Table 3 Accent 2" w:uiPriority="48"/>
-    <w:lsdException w:name="List Table 4 Accent 2" w:uiPriority="49"/>
-    <w:lsdException w:name="List Table 5 Dark Accent 2" w:uiPriority="50"/>
-    <w:lsdException w:name="List Table 6 Colorful Accent 2" w:uiPriority="51"/>
-    <w:lsdException w:name="List Table 7 Colorful Accent 2" w:uiPriority="52"/>
-    <w:lsdException w:name="List Table 1 Light Accent 3" w:uiPriority="46"/>
-    <w:lsdException w:name="List Table 2 Accent 3" w:uiPriority="47"/>
-    <w:lsdException w:name="List Table 3 Accent 3" w:uiPriority="48"/>
-    <w:lsdException w:name="List Table 4 Accent 3" w:uiPriority="49"/>
-    <w:lsdException w:name="List Table 5 Dark Accent 3" w:uiPriority="50"/>
-    <w:lsdException w:name="List Table 6 Colorful Accent 3" w:uiPriority="51"/>
-    <w:lsdException w:name="List Table 7 Colorful Accent 3" w:uiPriority="52"/>
-    <w:lsdException w:name="List Table 1 Light Accent 4" w:uiPriority="46"/>
-    <w:lsdException w:name="List Table 2 Accent 4" w:uiPriority="47"/>
-    <w:lsdException w:name="List Table 3 Accent 4" w:uiPriority="48"/>
-    <w:lsdException w:name="List Table 4 Accent 4" w:uiPriority="49"/>
-    <w:lsdException w:name="List Table 5 Dark Accent 4" w:uiPriority="50"/>
-    <w:lsdException w:name="List Table 6 Colorful Accent 4" w:uiPriority="51"/>
-    <w:lsdException w:name="List Table 7 Colorful Accent 4" w:uiPriority="52"/>
-    <w:lsdException w:name="List Table 1 Light Accent 5" w:uiPriority="46"/>
-    <w:lsdException w:name="List Table 2 Accent 5" w:uiPriority="47"/>
-    <w:lsdException w:name="List Table 3 Accent 5" w:uiPriority="48"/>
-    <w:lsdException w:name="List Table 4 Accent 5" w:uiPriority="49"/>
-    <w:lsdException w:name="List Table 5 Dark Accent 5" w:uiPriority="50"/>
-    <w:lsdException w:name="List Table 6 Colorful Accent 5" w:uiPriority="51"/>
-    <w:lsdException w:name="List Table 7 Colorful Accent 5" w:uiPriority="52"/>
-    <w:lsdException w:name="List Table 1 Light Accent 6" w:uiPriority="46"/>
-    <w:lsdException w:name="List Table 2 Accent 6" w:uiPriority="47"/>
-    <w:lsdException w:name="List Table 3 Accent 6" w:uiPriority="48"/>
-    <w:lsdException w:name="List Table 4 Accent 6" w:uiPriority="49"/>
-    <w:lsdException w:name="List Table 5 Dark Accent 6" w:uiPriority="50"/>
-    <w:lsdException w:name="List Table 6 Colorful Accent 6" w:uiPriority="51"/>
-    <w:lsdException w:name="List Table 7 Colorful Accent 6" w:uiPriority="52"/>
-  </w:latentStyles>
-  <w:style w:type="paragraph" w:default="1" w:styleId="Normalny">
+  <w:style w:type="paragraph" w:default="1" w:styleId="Normal">
     <w:name w:val="Normal"/>
-    <w:pPr>
-      <w:spacing w:after="160" w:line="256" w:lineRule="auto"/>
-    </w:pPr>
+    <w:next w:val="Normal"/>
+    <w:pPr/>
     <w:rPr>
-      <w:rFonts w:ascii="Calibri" w:eastAsia="Calibri" w:hAnsi="Calibri" w:cs="Calibri"/>
-      <w:color w:val="000000"/>
-      <w:sz w:val="22"/>
-      <w:szCs w:val="22"/>
-      <w:u w:color="000000"/>
+      <w:sz w:val="24"/>
+      <w:szCs w:val="24"/>
+      <w:lang w:val="en-US" w:eastAsia="en-US" w:bidi="ar-SA"/>
     </w:rPr>
   </w:style>
-  <w:style w:type="character" w:default="1" w:styleId="Domylnaczcionkaakapitu">
+  <w:style w:type="character" w:default="1" w:styleId="Default Paragraph Font">
     <w:name w:val="Default Paragraph Font"/>
-    <w:uiPriority w:val="1"/>
-    <w:semiHidden/>
-    <w:unhideWhenUsed/>
+    <w:next w:val="Default Paragraph Font"/>
   </w:style>
-  <w:style w:type="table" w:default="1" w:styleId="Standardowy">
-    <w:name w:val="Normal Table"/>
-    <w:uiPriority w:val="99"/>
-    <w:semiHidden/>
-    <w:unhideWhenUsed/>
-    <w:tblPr>
-      <w:tblInd w:w="0" w:type="dxa"/>
-      <w:tblCellMar>
-        <w:top w:w="0" w:type="dxa"/>
-        <w:left w:w="108" w:type="dxa"/>
-        <w:bottom w:w="0" w:type="dxa"/>
-        <w:right w:w="108" w:type="dxa"/>
-      </w:tblCellMar>
-    </w:tblPr>
-  </w:style>
-  <w:style w:type="numbering" w:default="1" w:styleId="Bezlisty">
-    <w:name w:val="No List"/>
-    <w:uiPriority w:val="99"/>
-    <w:semiHidden/>
-    <w:unhideWhenUsed/>
-  </w:style>
-  <w:style w:type="character" w:styleId="Hipercze">
+  <w:style w:type="character" w:styleId="Hyperlink">
     <w:name w:val="Hyperlink"/>
     <w:rPr>
       <w:u w:val="single"/>
     </w:rPr>
   </w:style>
-  <w:style w:type="table" w:customStyle="1" w:styleId="TableNormal">
+  <w:style w:type="table" w:default="1" w:styleId="Table Normal">
     <w:name w:val="Table Normal"/>
+    <w:next w:val="Table Normal"/>
+    <w:pPr/>
     <w:tblPr>
       <w:tblInd w:w="0" w:type="dxa"/>
-      <w:tblCellMar>
-        <w:top w:w="0" w:type="dxa"/>
-        <w:left w:w="0" w:type="dxa"/>
-        <w:bottom w:w="0" w:type="dxa"/>
-        <w:right w:w="0" w:type="dxa"/>
-      </w:tblCellMar>
     </w:tblPr>
+    <w:trPr/>
+    <w:tcPr/>
+    <w:tblStylePr w:type="firstRow"/>
+    <w:tblStylePr w:type="lastRow"/>
+    <w:tblStylePr w:type="firstCol"/>
+    <w:tblStylePr w:type="lastCol"/>
+    <w:tblStylePr w:type="band1Vert"/>
+    <w:tblStylePr w:type="band2Vert"/>
+    <w:tblStylePr w:type="band1Horz"/>
+    <w:tblStylePr w:type="band2Horz"/>
+    <w:tblStylePr w:type="neCell"/>
+    <w:tblStylePr w:type="nwCell"/>
+    <w:tblStylePr w:type="seCell"/>
+    <w:tblStylePr w:type="swCell"/>
   </w:style>
-  <w:style w:type="paragraph" w:customStyle="1" w:styleId="Nagwekistopka">
+  <w:style w:type="numbering" w:default="1" w:styleId="No List">
+    <w:name w:val="No List"/>
+    <w:next w:val="No List"/>
+    <w:pPr/>
+  </w:style>
+  <w:style w:type="paragraph" w:styleId="Nagłówek i stopka">
     <w:name w:val="Nagłówek i stopka"/>
+    <w:next w:val="Nagłówek i stopka"/>
     <w:pPr>
+      <w:keepNext w:val="0"/>
+      <w:keepLines w:val="0"/>
+      <w:pageBreakBefore w:val="0"/>
+      <w:widowControl w:val="1"/>
+      <w:shd w:val="clear" w:color="auto" w:fill="auto"/>
       <w:tabs>
         <w:tab w:val="right" w:pos="9020"/>
       </w:tabs>
+      <w:suppressAutoHyphens w:val="0"/>
+      <w:bidi w:val="0"/>
+      <w:spacing w:before="0" w:after="0" w:line="240" w:lineRule="auto"/>
+      <w:ind w:left="0" w:right="0" w:firstLine="0"/>
+      <w:jc w:val="left"/>
+      <w:outlineLvl w:val="9"/>
     </w:pPr>
     <w:rPr>
-      <w:rFonts w:ascii="Helvetica Neue" w:hAnsi="Helvetica Neue" w:cs="Arial Unicode MS"/>
+      <w:rFonts w:ascii="Helvetica Neue" w:cs="Arial Unicode MS" w:hAnsi="Helvetica Neue" w:eastAsia="Arial Unicode MS"/>
+      <w:b w:val="0"/>
+      <w:bCs w:val="0"/>
+      <w:i w:val="0"/>
+      <w:iCs w:val="0"/>
+      <w:caps w:val="0"/>
+      <w:smallCaps w:val="0"/>
+      <w:strike w:val="0"/>
+      <w:dstrike w:val="0"/>
+      <w:outline w:val="0"/>
       <w:color w:val="000000"/>
+      <w:spacing w:val="0"/>
+      <w:kern w:val="0"/>
+      <w:position w:val="0"/>
       <w:sz w:val="24"/>
       <w:szCs w:val="24"/>
+      <w:u w:val="none"/>
+      <w:vertAlign w:val="baseline"/>
     </w:rPr>
   </w:style>
-  <w:style w:type="paragraph" w:styleId="Akapitzlist">
-    <w:name w:val="List Paragraph"/>
+  <w:style w:type="paragraph" w:styleId="Normal.0">
+    <w:name w:val="Normal"/>
+    <w:next w:val="Normal.0"/>
     <w:pPr>
-      <w:spacing w:after="160" w:line="256" w:lineRule="auto"/>
-      <w:ind w:left="720"/>
+      <w:keepNext w:val="0"/>
+      <w:keepLines w:val="0"/>
+      <w:pageBreakBefore w:val="0"/>
+      <w:widowControl w:val="1"/>
+      <w:shd w:val="clear" w:color="auto" w:fill="auto"/>
+      <w:suppressAutoHyphens w:val="0"/>
+      <w:bidi w:val="0"/>
+      <w:spacing w:before="0" w:after="160" w:line="256" w:lineRule="auto"/>
+      <w:ind w:left="0" w:right="0" w:firstLine="0"/>
+      <w:jc w:val="left"/>
+      <w:outlineLvl w:val="9"/>
     </w:pPr>
     <w:rPr>
-      <w:rFonts w:ascii="Calibri" w:eastAsia="Calibri" w:hAnsi="Calibri" w:cs="Calibri"/>
+      <w:rFonts w:ascii="Calibri" w:cs="Calibri" w:hAnsi="Calibri" w:eastAsia="Calibri"/>
+      <w:b w:val="0"/>
+      <w:bCs w:val="0"/>
+      <w:i w:val="0"/>
+      <w:iCs w:val="0"/>
+      <w:caps w:val="0"/>
+      <w:smallCaps w:val="0"/>
+      <w:strike w:val="0"/>
+      <w:dstrike w:val="0"/>
+      <w:outline w:val="0"/>
       <w:color w:val="000000"/>
+      <w:spacing w:val="0"/>
+      <w:kern w:val="0"/>
+      <w:position w:val="0"/>
       <w:sz w:val="22"/>
       <w:szCs w:val="22"/>
-      <w:u w:color="000000"/>
+      <w:u w:val="none" w:color="000000"/>
+      <w:vertAlign w:val="baseline"/>
     </w:rPr>
   </w:style>
-  <w:style w:type="numbering" w:customStyle="1" w:styleId="Zaimportowanystyl2">
+  <w:style w:type="paragraph" w:styleId="List Paragraph">
+    <w:name w:val="List Paragraph"/>
+    <w:next w:val="List Paragraph"/>
+    <w:pPr>
+      <w:keepNext w:val="0"/>
+      <w:keepLines w:val="0"/>
+      <w:pageBreakBefore w:val="0"/>
+      <w:widowControl w:val="1"/>
+      <w:shd w:val="clear" w:color="auto" w:fill="auto"/>
+      <w:suppressAutoHyphens w:val="0"/>
+      <w:bidi w:val="0"/>
+      <w:spacing w:before="0" w:after="160" w:line="256" w:lineRule="auto"/>
+      <w:ind w:left="720" w:right="0" w:firstLine="0"/>
+      <w:jc w:val="left"/>
+      <w:outlineLvl w:val="9"/>
+    </w:pPr>
+    <w:rPr>
+      <w:rFonts w:ascii="Calibri" w:cs="Calibri" w:hAnsi="Calibri" w:eastAsia="Calibri"/>
+      <w:b w:val="0"/>
+      <w:bCs w:val="0"/>
+      <w:i w:val="0"/>
+      <w:iCs w:val="0"/>
+      <w:caps w:val="0"/>
+      <w:smallCaps w:val="0"/>
+      <w:strike w:val="0"/>
+      <w:dstrike w:val="0"/>
+      <w:outline w:val="0"/>
+      <w:color w:val="000000"/>
+      <w:spacing w:val="0"/>
+      <w:kern w:val="0"/>
+      <w:position w:val="0"/>
+      <w:sz w:val="22"/>
+      <w:szCs w:val="22"/>
+      <w:u w:val="none" w:color="000000"/>
+      <w:vertAlign w:val="baseline"/>
+    </w:rPr>
+  </w:style>
+  <w:style w:type="numbering" w:styleId="Zaimportowany styl 2">
     <w:name w:val="Zaimportowany styl 2"/>
     <w:pPr>
       <w:numPr>
@@ -1527,7 +1747,7 @@
       </w:numPr>
     </w:pPr>
   </w:style>
-  <w:style w:type="numbering" w:customStyle="1" w:styleId="Zaimportowanystyl3">
+  <w:style w:type="numbering" w:styleId="Zaimportowany styl 3">
     <w:name w:val="Zaimportowany styl 3"/>
     <w:pPr>
       <w:numPr>
@@ -1535,13 +1755,13 @@
       </w:numPr>
     </w:pPr>
   </w:style>
-  <w:style w:type="character" w:customStyle="1" w:styleId="Hyperlink0">
+  <w:style w:type="character" w:styleId="Hyperlink.0">
     <w:name w:val="Hyperlink.0"/>
     <w:rPr>
-      <w:color w:val="0563C1"/>
+      <w:color w:val="0563c1"/>
       <w:sz w:val="24"/>
       <w:szCs w:val="24"/>
-      <w:u w:val="single" w:color="0563C1"/>
+      <w:u w:val="single" w:color="0563c1"/>
       <w:lang w:val="it-IT"/>
     </w:rPr>
   </w:style>
@@ -1549,7 +1769,7 @@
 </file>
 
 <file path=word/theme/theme1.xml><?xml version="1.0" encoding="utf-8"?>
-<a:theme xmlns:a="http://schemas.openxmlformats.org/drawingml/2006/main" name="Motyw pakietu Office">
+<a:theme xmlns:a="http://schemas.openxmlformats.org/drawingml/2006/main" xmlns:r="http://schemas.openxmlformats.org/officeDocument/2006/relationships" name="Motyw pakietu Office">
   <a:themeElements>
     <a:clrScheme name="Motyw pakietu Office">
       <a:dk1>
@@ -1741,17 +1961,17 @@
         <a:solidFill>
           <a:srgbClr val="FFFFFF"/>
         </a:solidFill>
-        <a:ln w="12700" cap="flat">
+        <a:ln w="25400" cap="flat">
           <a:solidFill>
             <a:schemeClr val="accent1"/>
           </a:solidFill>
           <a:prstDash val="solid"/>
-          <a:miter lim="800000"/>
+          <a:round/>
         </a:ln>
         <a:effectLst/>
         <a:sp3d/>
       </a:spPr>
-      <a:bodyPr rot="0" spcFirstLastPara="1" vertOverflow="overflow" horzOverflow="overflow" vert="horz" wrap="square" lIns="45719" tIns="45719" rIns="45719" bIns="45719" numCol="1" spcCol="38100" rtlCol="0" anchor="ctr">
+      <a:bodyPr rot="0" spcFirstLastPara="1" vertOverflow="overflow" horzOverflow="overflow" vert="horz" wrap="square" lIns="45718" tIns="45718" rIns="45718" bIns="45718" numCol="1" spcCol="38100" rtlCol="0" anchor="ctr" upright="0">
         <a:spAutoFit/>
       </a:bodyPr>
       <a:lstStyle>
@@ -1770,19 +1990,19 @@
           <a:buFontTx/>
           <a:buNone/>
           <a:tabLst/>
-          <a:defRPr kumimoji="0" sz="1800" b="0" i="0" u="none" strike="noStrike" cap="none" spc="0" normalizeH="0" baseline="0">
-            <a:ln>
-              <a:noFill/>
-            </a:ln>
-            <a:solidFill>
-              <a:srgbClr val="000000"/>
-            </a:solidFill>
-            <a:effectLst/>
-            <a:uFillTx/>
-            <a:latin typeface="Calibri"/>
-            <a:ea typeface="Calibri"/>
-            <a:cs typeface="Calibri"/>
-            <a:sym typeface="Calibri"/>
+          <a:defRPr b="0" baseline="0" cap="none" i="0" spc="0" strike="noStrike" sz="1800" u="none" kumimoji="0" normalizeH="0">
+            <a:ln>
+              <a:noFill/>
+            </a:ln>
+            <a:solidFill>
+              <a:srgbClr val="000000"/>
+            </a:solidFill>
+            <a:effectLst/>
+            <a:uFillTx/>
+            <a:latin typeface="+mn-lt"/>
+            <a:ea typeface="+mn-ea"/>
+            <a:cs typeface="+mn-cs"/>
+            <a:sym typeface="Helvetica Neue"/>
           </a:defRPr>
         </a:defPPr>
         <a:lvl1pPr marL="0" marR="0" indent="0" algn="l" defTabSz="914400" rtl="0" fontAlgn="auto" latinLnBrk="1" hangingPunct="0">
@@ -1800,7 +2020,7 @@
           <a:buFontTx/>
           <a:buNone/>
           <a:tabLst/>
-          <a:defRPr kumimoji="0" sz="1800" b="0" i="0" u="none" strike="noStrike" cap="none" spc="0" normalizeH="0" baseline="0">
+          <a:defRPr b="0" baseline="0" cap="none" i="0" spc="0" strike="noStrike" sz="1800" u="none" kumimoji="0" normalizeH="0">
             <a:ln>
               <a:noFill/>
             </a:ln>
@@ -1826,7 +2046,7 @@
           <a:buFontTx/>
           <a:buNone/>
           <a:tabLst/>
-          <a:defRPr kumimoji="0" sz="1800" b="0" i="0" u="none" strike="noStrike" cap="none" spc="0" normalizeH="0" baseline="0">
+          <a:defRPr b="0" baseline="0" cap="none" i="0" spc="0" strike="noStrike" sz="1800" u="none" kumimoji="0" normalizeH="0">
             <a:ln>
               <a:noFill/>
             </a:ln>
@@ -1852,7 +2072,7 @@
           <a:buFontTx/>
           <a:buNone/>
           <a:tabLst/>
-          <a:defRPr kumimoji="0" sz="1800" b="0" i="0" u="none" strike="noStrike" cap="none" spc="0" normalizeH="0" baseline="0">
+          <a:defRPr b="0" baseline="0" cap="none" i="0" spc="0" strike="noStrike" sz="1800" u="none" kumimoji="0" normalizeH="0">
             <a:ln>
               <a:noFill/>
             </a:ln>
@@ -1878,7 +2098,7 @@
           <a:buFontTx/>
           <a:buNone/>
           <a:tabLst/>
-          <a:defRPr kumimoji="0" sz="1800" b="0" i="0" u="none" strike="noStrike" cap="none" spc="0" normalizeH="0" baseline="0">
+          <a:defRPr b="0" baseline="0" cap="none" i="0" spc="0" strike="noStrike" sz="1800" u="none" kumimoji="0" normalizeH="0">
             <a:ln>
               <a:noFill/>
             </a:ln>
@@ -1904,7 +2124,7 @@
           <a:buFontTx/>
           <a:buNone/>
           <a:tabLst/>
-          <a:defRPr kumimoji="0" sz="1800" b="0" i="0" u="none" strike="noStrike" cap="none" spc="0" normalizeH="0" baseline="0">
+          <a:defRPr b="0" baseline="0" cap="none" i="0" spc="0" strike="noStrike" sz="1800" u="none" kumimoji="0" normalizeH="0">
             <a:ln>
               <a:noFill/>
             </a:ln>
@@ -1930,7 +2150,7 @@
           <a:buFontTx/>
           <a:buNone/>
           <a:tabLst/>
-          <a:defRPr kumimoji="0" sz="1800" b="0" i="0" u="none" strike="noStrike" cap="none" spc="0" normalizeH="0" baseline="0">
+          <a:defRPr b="0" baseline="0" cap="none" i="0" spc="0" strike="noStrike" sz="1800" u="none" kumimoji="0" normalizeH="0">
             <a:ln>
               <a:noFill/>
             </a:ln>
@@ -1956,7 +2176,7 @@
           <a:buFontTx/>
           <a:buNone/>
           <a:tabLst/>
-          <a:defRPr kumimoji="0" sz="1800" b="0" i="0" u="none" strike="noStrike" cap="none" spc="0" normalizeH="0" baseline="0">
+          <a:defRPr b="0" baseline="0" cap="none" i="0" spc="0" strike="noStrike" sz="1800" u="none" kumimoji="0" normalizeH="0">
             <a:ln>
               <a:noFill/>
             </a:ln>
@@ -1982,7 +2202,7 @@
           <a:buFontTx/>
           <a:buNone/>
           <a:tabLst/>
-          <a:defRPr kumimoji="0" sz="1800" b="0" i="0" u="none" strike="noStrike" cap="none" spc="0" normalizeH="0" baseline="0">
+          <a:defRPr b="0" baseline="0" cap="none" i="0" spc="0" strike="noStrike" sz="1800" u="none" kumimoji="0" normalizeH="0">
             <a:ln>
               <a:noFill/>
             </a:ln>
@@ -2008,7 +2228,7 @@
           <a:buFontTx/>
           <a:buNone/>
           <a:tabLst/>
-          <a:defRPr kumimoji="0" sz="1800" b="0" i="0" u="none" strike="noStrike" cap="none" spc="0" normalizeH="0" baseline="0">
+          <a:defRPr b="0" baseline="0" cap="none" i="0" spc="0" strike="noStrike" sz="1800" u="none" kumimoji="0" normalizeH="0">
             <a:ln>
               <a:noFill/>
             </a:ln>
@@ -2021,32 +2241,26 @@
         </a:lvl9pPr>
       </a:lstStyle>
       <a:style>
-        <a:lnRef idx="0">
-          <a:scrgbClr r="0" g="0" b="0"/>
-        </a:lnRef>
-        <a:fillRef idx="0">
-          <a:scrgbClr r="0" g="0" b="0"/>
-        </a:fillRef>
-        <a:effectRef idx="0">
-          <a:scrgbClr r="0" g="0" b="0"/>
-        </a:effectRef>
+        <a:lnRef idx="0"/>
+        <a:fillRef idx="0"/>
+        <a:effectRef idx="0"/>
         <a:fontRef idx="none"/>
       </a:style>
     </a:spDef>
     <a:lnDef>
       <a:spPr>
         <a:noFill/>
-        <a:ln w="12700" cap="flat">
+        <a:ln w="25400" cap="flat">
           <a:solidFill>
             <a:schemeClr val="accent1"/>
           </a:solidFill>
           <a:prstDash val="solid"/>
-          <a:miter lim="800000"/>
+          <a:round/>
         </a:ln>
         <a:effectLst/>
         <a:sp3d/>
       </a:spPr>
-      <a:bodyPr rot="0" spcFirstLastPara="1" vertOverflow="overflow" horzOverflow="overflow" vert="horz" wrap="square" lIns="91439" tIns="45719" rIns="91439" bIns="45719" numCol="1" spcCol="38100" rtlCol="0" anchor="t">
+      <a:bodyPr rot="0" spcFirstLastPara="1" vertOverflow="overflow" horzOverflow="overflow" vert="horz" wrap="square" lIns="91439" tIns="45719" rIns="91439" bIns="45719" numCol="1" spcCol="38100" rtlCol="0" anchor="t" upright="0">
         <a:noAutofit/>
       </a:bodyPr>
       <a:lstStyle>
@@ -2065,7 +2279,7 @@
           <a:buFontTx/>
           <a:buNone/>
           <a:tabLst/>
-          <a:defRPr kumimoji="0" sz="1800" b="0" i="0" u="none" strike="noStrike" cap="none" spc="0" normalizeH="0" baseline="0">
+          <a:defRPr b="0" baseline="0" cap="none" i="0" spc="0" strike="noStrike" sz="1800" u="none" kumimoji="0" normalizeH="0">
             <a:ln>
               <a:noFill/>
             </a:ln>
@@ -2091,7 +2305,7 @@
           <a:buFontTx/>
           <a:buNone/>
           <a:tabLst/>
-          <a:defRPr kumimoji="0" sz="1800" b="0" i="0" u="none" strike="noStrike" cap="none" spc="0" normalizeH="0" baseline="0">
+          <a:defRPr b="0" baseline="0" cap="none" i="0" spc="0" strike="noStrike" sz="1800" u="none" kumimoji="0" normalizeH="0">
             <a:ln>
               <a:noFill/>
             </a:ln>
@@ -2117,7 +2331,7 @@
           <a:buFontTx/>
           <a:buNone/>
           <a:tabLst/>
-          <a:defRPr kumimoji="0" sz="1800" b="0" i="0" u="none" strike="noStrike" cap="none" spc="0" normalizeH="0" baseline="0">
+          <a:defRPr b="0" baseline="0" cap="none" i="0" spc="0" strike="noStrike" sz="1800" u="none" kumimoji="0" normalizeH="0">
             <a:ln>
               <a:noFill/>
             </a:ln>
@@ -2143,7 +2357,7 @@
           <a:buFontTx/>
           <a:buNone/>
           <a:tabLst/>
-          <a:defRPr kumimoji="0" sz="1800" b="0" i="0" u="none" strike="noStrike" cap="none" spc="0" normalizeH="0" baseline="0">
+          <a:defRPr b="0" baseline="0" cap="none" i="0" spc="0" strike="noStrike" sz="1800" u="none" kumimoji="0" normalizeH="0">
             <a:ln>
               <a:noFill/>
             </a:ln>
@@ -2169,7 +2383,7 @@
           <a:buFontTx/>
           <a:buNone/>
           <a:tabLst/>
-          <a:defRPr kumimoji="0" sz="1800" b="0" i="0" u="none" strike="noStrike" cap="none" spc="0" normalizeH="0" baseline="0">
+          <a:defRPr b="0" baseline="0" cap="none" i="0" spc="0" strike="noStrike" sz="1800" u="none" kumimoji="0" normalizeH="0">
             <a:ln>
               <a:noFill/>
             </a:ln>
@@ -2195,7 +2409,7 @@
           <a:buFontTx/>
           <a:buNone/>
           <a:tabLst/>
-          <a:defRPr kumimoji="0" sz="1800" b="0" i="0" u="none" strike="noStrike" cap="none" spc="0" normalizeH="0" baseline="0">
+          <a:defRPr b="0" baseline="0" cap="none" i="0" spc="0" strike="noStrike" sz="1800" u="none" kumimoji="0" normalizeH="0">
             <a:ln>
               <a:noFill/>
             </a:ln>
@@ -2221,7 +2435,7 @@
           <a:buFontTx/>
           <a:buNone/>
           <a:tabLst/>
-          <a:defRPr kumimoji="0" sz="1800" b="0" i="0" u="none" strike="noStrike" cap="none" spc="0" normalizeH="0" baseline="0">
+          <a:defRPr b="0" baseline="0" cap="none" i="0" spc="0" strike="noStrike" sz="1800" u="none" kumimoji="0" normalizeH="0">
             <a:ln>
               <a:noFill/>
             </a:ln>
@@ -2247,7 +2461,7 @@
           <a:buFontTx/>
           <a:buNone/>
           <a:tabLst/>
-          <a:defRPr kumimoji="0" sz="1800" b="0" i="0" u="none" strike="noStrike" cap="none" spc="0" normalizeH="0" baseline="0">
+          <a:defRPr b="0" baseline="0" cap="none" i="0" spc="0" strike="noStrike" sz="1800" u="none" kumimoji="0" normalizeH="0">
             <a:ln>
               <a:noFill/>
             </a:ln>
@@ -2273,7 +2487,7 @@
           <a:buFontTx/>
           <a:buNone/>
           <a:tabLst/>
-          <a:defRPr kumimoji="0" sz="1800" b="0" i="0" u="none" strike="noStrike" cap="none" spc="0" normalizeH="0" baseline="0">
+          <a:defRPr b="0" baseline="0" cap="none" i="0" spc="0" strike="noStrike" sz="1800" u="none" kumimoji="0" normalizeH="0">
             <a:ln>
               <a:noFill/>
             </a:ln>
@@ -2299,7 +2513,7 @@
           <a:buFontTx/>
           <a:buNone/>
           <a:tabLst/>
-          <a:defRPr kumimoji="0" sz="1800" b="0" i="0" u="none" strike="noStrike" cap="none" spc="0" normalizeH="0" baseline="0">
+          <a:defRPr b="0" baseline="0" cap="none" i="0" spc="0" strike="noStrike" sz="1800" u="none" kumimoji="0" normalizeH="0">
             <a:ln>
               <a:noFill/>
             </a:ln>
@@ -2312,15 +2526,9 @@
         </a:lvl9pPr>
       </a:lstStyle>
       <a:style>
-        <a:lnRef idx="0">
-          <a:scrgbClr r="0" g="0" b="0"/>
-        </a:lnRef>
-        <a:fillRef idx="0">
-          <a:scrgbClr r="0" g="0" b="0"/>
-        </a:fillRef>
-        <a:effectRef idx="0">
-          <a:scrgbClr r="0" g="0" b="0"/>
-        </a:effectRef>
+        <a:lnRef idx="0"/>
+        <a:fillRef idx="0"/>
+        <a:effectRef idx="0"/>
         <a:fontRef idx="none"/>
       </a:style>
     </a:lnDef>
@@ -2334,7 +2542,7 @@
         <a:effectLst/>
         <a:sp3d/>
       </a:spPr>
-      <a:bodyPr rot="0" spcFirstLastPara="1" vertOverflow="overflow" horzOverflow="overflow" vert="horz" wrap="square" lIns="45719" tIns="45719" rIns="45719" bIns="45719" numCol="1" spcCol="38100" rtlCol="0" anchor="t">
+      <a:bodyPr rot="0" spcFirstLastPara="1" vertOverflow="overflow" horzOverflow="overflow" vert="horz" wrap="square" lIns="45718" tIns="45718" rIns="45718" bIns="45718" numCol="1" spcCol="38100" rtlCol="0" anchor="t" upright="0">
         <a:spAutoFit/>
       </a:bodyPr>
       <a:lstStyle>
@@ -2353,19 +2561,19 @@
           <a:buFontTx/>
           <a:buNone/>
           <a:tabLst/>
-          <a:defRPr kumimoji="0" sz="1800" b="0" i="0" u="none" strike="noStrike" cap="none" spc="0" normalizeH="0" baseline="0">
-            <a:ln>
-              <a:noFill/>
-            </a:ln>
-            <a:solidFill>
-              <a:srgbClr val="000000"/>
-            </a:solidFill>
-            <a:effectLst/>
-            <a:uFillTx/>
-            <a:latin typeface="Calibri"/>
-            <a:ea typeface="Calibri"/>
-            <a:cs typeface="Calibri"/>
-            <a:sym typeface="Calibri"/>
+          <a:defRPr b="0" baseline="0" cap="none" i="0" spc="0" strike="noStrike" sz="1800" u="none" kumimoji="0" normalizeH="0">
+            <a:ln>
+              <a:noFill/>
+            </a:ln>
+            <a:solidFill>
+              <a:srgbClr val="000000"/>
+            </a:solidFill>
+            <a:effectLst/>
+            <a:uFillTx/>
+            <a:latin typeface="+mn-lt"/>
+            <a:ea typeface="+mn-ea"/>
+            <a:cs typeface="+mn-cs"/>
+            <a:sym typeface="Helvetica Neue"/>
           </a:defRPr>
         </a:defPPr>
         <a:lvl1pPr marL="0" marR="0" indent="0" algn="l" defTabSz="914400" rtl="0" fontAlgn="auto" latinLnBrk="1" hangingPunct="0">
@@ -2383,7 +2591,7 @@
           <a:buFontTx/>
           <a:buNone/>
           <a:tabLst/>
-          <a:defRPr kumimoji="0" sz="1800" b="0" i="0" u="none" strike="noStrike" cap="none" spc="0" normalizeH="0" baseline="0">
+          <a:defRPr b="0" baseline="0" cap="none" i="0" spc="0" strike="noStrike" sz="1800" u="none" kumimoji="0" normalizeH="0">
             <a:ln>
               <a:noFill/>
             </a:ln>
@@ -2409,7 +2617,7 @@
           <a:buFontTx/>
           <a:buNone/>
           <a:tabLst/>
-          <a:defRPr kumimoji="0" sz="1800" b="0" i="0" u="none" strike="noStrike" cap="none" spc="0" normalizeH="0" baseline="0">
+          <a:defRPr b="0" baseline="0" cap="none" i="0" spc="0" strike="noStrike" sz="1800" u="none" kumimoji="0" normalizeH="0">
             <a:ln>
               <a:noFill/>
             </a:ln>
@@ -2435,7 +2643,7 @@
           <a:buFontTx/>
           <a:buNone/>
           <a:tabLst/>
-          <a:defRPr kumimoji="0" sz="1800" b="0" i="0" u="none" strike="noStrike" cap="none" spc="0" normalizeH="0" baseline="0">
+          <a:defRPr b="0" baseline="0" cap="none" i="0" spc="0" strike="noStrike" sz="1800" u="none" kumimoji="0" normalizeH="0">
             <a:ln>
               <a:noFill/>
             </a:ln>
@@ -2461,7 +2669,7 @@
           <a:buFontTx/>
           <a:buNone/>
           <a:tabLst/>
-          <a:defRPr kumimoji="0" sz="1800" b="0" i="0" u="none" strike="noStrike" cap="none" spc="0" normalizeH="0" baseline="0">
+          <a:defRPr b="0" baseline="0" cap="none" i="0" spc="0" strike="noStrike" sz="1800" u="none" kumimoji="0" normalizeH="0">
             <a:ln>
               <a:noFill/>
             </a:ln>
@@ -2487,7 +2695,7 @@
           <a:buFontTx/>
           <a:buNone/>
           <a:tabLst/>
-          <a:defRPr kumimoji="0" sz="1800" b="0" i="0" u="none" strike="noStrike" cap="none" spc="0" normalizeH="0" baseline="0">
+          <a:defRPr b="0" baseline="0" cap="none" i="0" spc="0" strike="noStrike" sz="1800" u="none" kumimoji="0" normalizeH="0">
             <a:ln>
               <a:noFill/>
             </a:ln>
@@ -2513,7 +2721,7 @@
           <a:buFontTx/>
           <a:buNone/>
           <a:tabLst/>
-          <a:defRPr kumimoji="0" sz="1800" b="0" i="0" u="none" strike="noStrike" cap="none" spc="0" normalizeH="0" baseline="0">
+          <a:defRPr b="0" baseline="0" cap="none" i="0" spc="0" strike="noStrike" sz="1800" u="none" kumimoji="0" normalizeH="0">
             <a:ln>
               <a:noFill/>
             </a:ln>
@@ -2539,7 +2747,7 @@
           <a:buFontTx/>
           <a:buNone/>
           <a:tabLst/>
-          <a:defRPr kumimoji="0" sz="1800" b="0" i="0" u="none" strike="noStrike" cap="none" spc="0" normalizeH="0" baseline="0">
+          <a:defRPr b="0" baseline="0" cap="none" i="0" spc="0" strike="noStrike" sz="1800" u="none" kumimoji="0" normalizeH="0">
             <a:ln>
               <a:noFill/>
             </a:ln>
@@ -2565,7 +2773,7 @@
           <a:buFontTx/>
           <a:buNone/>
           <a:tabLst/>
-          <a:defRPr kumimoji="0" sz="1800" b="0" i="0" u="none" strike="noStrike" cap="none" spc="0" normalizeH="0" baseline="0">
+          <a:defRPr b="0" baseline="0" cap="none" i="0" spc="0" strike="noStrike" sz="1800" u="none" kumimoji="0" normalizeH="0">
             <a:ln>
               <a:noFill/>
             </a:ln>
@@ -2591,7 +2799,7 @@
           <a:buFontTx/>
           <a:buNone/>
           <a:tabLst/>
-          <a:defRPr kumimoji="0" sz="1800" b="0" i="0" u="none" strike="noStrike" cap="none" spc="0" normalizeH="0" baseline="0">
+          <a:defRPr b="0" baseline="0" cap="none" i="0" spc="0" strike="noStrike" sz="1800" u="none" kumimoji="0" normalizeH="0">
             <a:ln>
               <a:noFill/>
             </a:ln>
@@ -2604,19 +2812,12 @@
         </a:lvl9pPr>
       </a:lstStyle>
       <a:style>
-        <a:lnRef idx="0">
-          <a:scrgbClr r="0" g="0" b="0"/>
-        </a:lnRef>
-        <a:fillRef idx="0">
-          <a:scrgbClr r="0" g="0" b="0"/>
-        </a:fillRef>
-        <a:effectRef idx="0">
-          <a:scrgbClr r="0" g="0" b="0"/>
-        </a:effectRef>
+        <a:lnRef idx="0"/>
+        <a:fillRef idx="0"/>
+        <a:effectRef idx="0"/>
         <a:fontRef idx="none"/>
       </a:style>
     </a:txDef>
   </a:objectDefaults>
-  <a:extraClrSchemeLst/>
 </a:theme>
 </file>
</xml_diff>